<commit_message>
ADD end Back laravel
</commit_message>
<xml_diff>
--- a/Docs/GestY - Documentacion.docx
+++ b/Docs/GestY - Documentacion.docx
@@ -9,7 +9,6 @@
           <w:b/>
           <w:i/>
           <w:sz w:val="44"/>
-          <w:u w:val="single"/>
         </w:rPr>
       </w:pPr>
     </w:p>
@@ -1953,26 +1952,12 @@
         <w:jc w:val="center"/>
       </w:pPr>
       <w:hyperlink r:id="rId10" w:history="1">
-        <w:proofErr w:type="gramStart"/>
         <w:r>
           <w:rPr>
             <w:rStyle w:val="Hipervnculo"/>
           </w:rPr>
-          <w:t>e7fa393ea4af4</w:t>
-        </w:r>
-        <w:r>
-          <w:rPr>
-            <w:rStyle w:val="Hipervnculo"/>
-          </w:rPr>
-          <w:t>6</w:t>
-        </w:r>
-        <w:r>
-          <w:rPr>
-            <w:rStyle w:val="Hipervnculo"/>
-          </w:rPr>
-          <w:t>47a2482dffccd1d654.s2.eu.hivemq.cloud</w:t>
-        </w:r>
-        <w:proofErr w:type="gramEnd"/>
+          <w:t>e7fa393ea4af4647a2482dffccd1d654.s2.eu.hivemq.cloud</w:t>
+        </w:r>
       </w:hyperlink>
     </w:p>
     <w:p>
@@ -2704,8 +2689,6 @@
         <w:ind w:left="1776"/>
         <w:jc w:val="both"/>
       </w:pPr>
-      <w:bookmarkStart w:id="18" w:name="_GoBack"/>
-      <w:bookmarkEnd w:id="18"/>
     </w:p>
     <w:p>
       <w:pPr>
@@ -2828,13 +2811,13 @@
         <w:lastRenderedPageBreak/>
         <w:t xml:space="preserve"> </w:t>
       </w:r>
-      <w:bookmarkStart w:id="19" w:name="_Toc134729094"/>
-      <w:bookmarkStart w:id="20" w:name="_Toc134729319"/>
+      <w:bookmarkStart w:id="18" w:name="_Toc134729094"/>
+      <w:bookmarkStart w:id="19" w:name="_Toc134729319"/>
       <w:r>
         <w:t>FASE DE PRUEBAS</w:t>
       </w:r>
+      <w:bookmarkEnd w:id="18"/>
       <w:bookmarkEnd w:id="19"/>
-      <w:bookmarkEnd w:id="20"/>
     </w:p>
     <w:p>
       <w:pPr>
@@ -2845,13 +2828,13 @@
         </w:numPr>
         <w:jc w:val="both"/>
       </w:pPr>
-      <w:bookmarkStart w:id="21" w:name="_Toc134729095"/>
-      <w:bookmarkStart w:id="22" w:name="_Toc134729320"/>
+      <w:bookmarkStart w:id="20" w:name="_Toc134729095"/>
+      <w:bookmarkStart w:id="21" w:name="_Toc134729320"/>
       <w:r>
         <w:t>DOCUMENTACION DE LA APLICACIÓN</w:t>
       </w:r>
+      <w:bookmarkEnd w:id="20"/>
       <w:bookmarkEnd w:id="21"/>
-      <w:bookmarkEnd w:id="22"/>
     </w:p>
     <w:p>
       <w:pPr>
@@ -2862,11 +2845,11 @@
         </w:numPr>
         <w:jc w:val="both"/>
       </w:pPr>
-      <w:bookmarkStart w:id="23" w:name="_Toc134729321"/>
+      <w:bookmarkStart w:id="22" w:name="_Toc134729321"/>
       <w:r>
         <w:t>INTRODUCCIÓN A LA APLICACIÓN</w:t>
       </w:r>
-      <w:bookmarkEnd w:id="23"/>
+      <w:bookmarkEnd w:id="22"/>
     </w:p>
     <w:p>
       <w:pPr>
@@ -2877,11 +2860,11 @@
         </w:numPr>
         <w:jc w:val="both"/>
       </w:pPr>
-      <w:bookmarkStart w:id="24" w:name="_Toc134729322"/>
+      <w:bookmarkStart w:id="23" w:name="_Toc134729322"/>
       <w:r>
         <w:t>MANUAL DE INSTALACIÓN</w:t>
       </w:r>
-      <w:bookmarkEnd w:id="24"/>
+      <w:bookmarkEnd w:id="23"/>
     </w:p>
     <w:p>
       <w:pPr>
@@ -2889,11 +2872,11 @@
         <w:ind w:firstLine="708"/>
         <w:jc w:val="both"/>
       </w:pPr>
-      <w:bookmarkStart w:id="25" w:name="_Toc134729323"/>
+      <w:bookmarkStart w:id="24" w:name="_Toc134729323"/>
       <w:r>
         <w:t>4.3 MANUAL DE USUARIO</w:t>
       </w:r>
-      <w:bookmarkEnd w:id="25"/>
+      <w:bookmarkEnd w:id="24"/>
     </w:p>
     <w:p>
       <w:pPr>
@@ -2901,11 +2884,11 @@
         <w:ind w:firstLine="708"/>
         <w:jc w:val="both"/>
       </w:pPr>
-      <w:bookmarkStart w:id="26" w:name="_Toc134729324"/>
+      <w:bookmarkStart w:id="25" w:name="_Toc134729324"/>
       <w:r>
         <w:t>4.4 MANUAL DE ADMINSTRACIÓN</w:t>
       </w:r>
-      <w:bookmarkEnd w:id="26"/>
+      <w:bookmarkEnd w:id="25"/>
     </w:p>
     <w:p>
       <w:pPr>
@@ -2916,13 +2899,13 @@
         </w:numPr>
         <w:jc w:val="both"/>
       </w:pPr>
-      <w:bookmarkStart w:id="27" w:name="_Toc134729096"/>
-      <w:bookmarkStart w:id="28" w:name="_Toc134729325"/>
+      <w:bookmarkStart w:id="26" w:name="_Toc134729096"/>
+      <w:bookmarkStart w:id="27" w:name="_Toc134729325"/>
       <w:r>
         <w:t>CONCLUSIONES FINALES</w:t>
       </w:r>
+      <w:bookmarkEnd w:id="26"/>
       <w:bookmarkEnd w:id="27"/>
-      <w:bookmarkEnd w:id="28"/>
     </w:p>
     <w:p>
       <w:pPr>
@@ -2933,11 +2916,13 @@
         </w:numPr>
         <w:jc w:val="both"/>
       </w:pPr>
-      <w:bookmarkStart w:id="29" w:name="_Toc134729097"/>
-      <w:bookmarkStart w:id="30" w:name="_Toc134729326"/>
+      <w:bookmarkStart w:id="28" w:name="_Toc134729097"/>
+      <w:bookmarkStart w:id="29" w:name="_Toc134729326"/>
       <w:r>
         <w:t>BIBLIOGRAFIA</w:t>
       </w:r>
+      <w:bookmarkStart w:id="30" w:name="_GoBack"/>
+      <w:bookmarkEnd w:id="28"/>
       <w:bookmarkEnd w:id="29"/>
       <w:bookmarkEnd w:id="30"/>
     </w:p>
@@ -3026,6 +3011,7 @@
             <w:dataBinding w:prefixMappings="xmlns:ns0='http://purl.org/dc/elements/1.1/' xmlns:ns1='http://schemas.openxmlformats.org/package/2006/metadata/core-properties' " w:xpath="/ns1:coreProperties[1]/ns0:creator[1]" w:storeItemID="{6C3C8BC8-F283-45AE-878A-BAB7291924A1}"/>
             <w:text/>
           </w:sdtPr>
+          <w:sdtEndPr/>
           <w:sdtContent>
             <w:p>
               <w:pPr>
@@ -4533,6 +4519,7 @@
   <w:style w:type="character" w:default="1" w:styleId="Fuentedeprrafopredeter">
     <w:name w:val="Default Paragraph Font"/>
     <w:uiPriority w:val="1"/>
+    <w:semiHidden/>
     <w:unhideWhenUsed/>
   </w:style>
   <w:style w:type="table" w:default="1" w:styleId="Tablanormal">
@@ -4834,14 +4821,14 @@
     <w:charset w:val="00"/>
     <w:family w:val="roman"/>
     <w:pitch w:val="variable"/>
-    <w:sig w:usb0="E0002AFF" w:usb1="C0007843" w:usb2="00000009" w:usb3="00000000" w:csb0="000001FF" w:csb1="00000000"/>
+    <w:sig w:usb0="E0002EFF" w:usb1="C000785B" w:usb2="00000009" w:usb3="00000000" w:csb0="000001FF" w:csb1="00000000"/>
   </w:font>
   <w:font w:name="Calibri">
     <w:panose1 w:val="020F0502020204030204"/>
     <w:charset w:val="00"/>
     <w:family w:val="swiss"/>
     <w:pitch w:val="variable"/>
-    <w:sig w:usb0="E0002AFF" w:usb1="4000ACFF" w:usb2="00000001" w:usb3="00000000" w:csb0="000001FF" w:csb1="00000000"/>
+    <w:sig w:usb0="E4002EFF" w:usb1="C200247B" w:usb2="00000009" w:usb3="00000000" w:csb0="000001FF" w:csb1="00000000"/>
   </w:font>
   <w:font w:name="Courier New">
     <w:panose1 w:val="02070309020205020404"/>
@@ -4869,7 +4856,7 @@
     <w:charset w:val="00"/>
     <w:family w:val="swiss"/>
     <w:pitch w:val="variable"/>
-    <w:sig w:usb0="A0002AEF" w:usb1="4000207B" w:usb2="00000000" w:usb3="00000000" w:csb0="000001FF" w:csb1="00000000"/>
+    <w:sig w:usb0="E4002EFF" w:usb1="C200247B" w:usb2="00000009" w:usb3="00000000" w:csb0="000001FF" w:csb1="00000000"/>
   </w:font>
   <w:font w:name="Cascadia Code">
     <w:panose1 w:val="020B0609020000020004"/>
@@ -4899,6 +4886,7 @@
   <w:rsids>
     <w:rsidRoot w:val="00CB07A5"/>
     <w:rsid w:val="00CB07A5"/>
+    <w:rsid w:val="00FC2678"/>
   </w:rsids>
   <m:mathPr>
     <m:mathFont m:val="Cambria Math"/>
@@ -5696,7 +5684,7 @@
 </file>
 
 <file path=customXml/itemProps1.xml><?xml version="1.0" encoding="utf-8"?>
-<ds:datastoreItem xmlns:ds="http://schemas.openxmlformats.org/officeDocument/2006/customXml" ds:itemID="{6E1EF390-002E-4B7C-9D5D-9CB2DFFBD7B4}">
+<ds:datastoreItem xmlns:ds="http://schemas.openxmlformats.org/officeDocument/2006/customXml" ds:itemID="{BADA1A55-392F-4FC8-A1EB-1F4B59DA5B0E}">
   <ds:schemaRefs>
     <ds:schemaRef ds:uri="http://schemas.openxmlformats.org/officeDocument/2006/bibliography"/>
   </ds:schemaRefs>

</xml_diff>

<commit_message>
ADD diseño y doc
</commit_message>
<xml_diff>
--- a/Docs/GestY - Documentacion.docx
+++ b/Docs/GestY - Documentacion.docx
@@ -73,7 +73,7 @@
         <w:rPr>
           <w:b/>
           <w:i/>
-          <w:sz w:val="36"/>
+          <w:sz w:val="72"/>
           <w:u w:val="single"/>
         </w:rPr>
       </w:pPr>
@@ -81,19 +81,10 @@
         <w:rPr>
           <w:b/>
           <w:i/>
-          <w:sz w:val="56"/>
+          <w:sz w:val="72"/>
           <w:u w:val="single"/>
         </w:rPr>
         <w:t>GestY</w:t>
-      </w:r>
-      <w:r>
-        <w:rPr>
-          <w:b/>
-          <w:i/>
-          <w:sz w:val="36"/>
-          <w:u w:val="single"/>
-        </w:rPr>
-        <w:t xml:space="preserve"> </w:t>
       </w:r>
     </w:p>
     <w:p>
@@ -572,7 +563,7 @@
             <w:noProof/>
             <w:webHidden/>
           </w:rPr>
-          <w:t>3</w:t>
+          <w:t>4</w:t>
         </w:r>
         <w:r>
           <w:rPr>
@@ -824,7 +815,7 @@
             <w:noProof/>
             <w:webHidden/>
           </w:rPr>
-          <w:t>4</w:t>
+          <w:t>5</w:t>
         </w:r>
         <w:r>
           <w:rPr>
@@ -908,7 +899,7 @@
             <w:noProof/>
             <w:webHidden/>
           </w:rPr>
-          <w:t>4</w:t>
+          <w:t>5</w:t>
         </w:r>
         <w:r>
           <w:rPr>
@@ -992,7 +983,7 @@
             <w:noProof/>
             <w:webHidden/>
           </w:rPr>
-          <w:t>4</w:t>
+          <w:t>6</w:t>
         </w:r>
         <w:r>
           <w:rPr>
@@ -1076,7 +1067,7 @@
             <w:noProof/>
             <w:webHidden/>
           </w:rPr>
-          <w:t>4</w:t>
+          <w:t>6</w:t>
         </w:r>
         <w:r>
           <w:rPr>
@@ -1160,7 +1151,7 @@
             <w:noProof/>
             <w:webHidden/>
           </w:rPr>
-          <w:t>4</w:t>
+          <w:t>6</w:t>
         </w:r>
         <w:r>
           <w:rPr>
@@ -1244,7 +1235,7 @@
             <w:noProof/>
             <w:webHidden/>
           </w:rPr>
-          <w:t>4</w:t>
+          <w:t>6</w:t>
         </w:r>
         <w:r>
           <w:rPr>
@@ -1327,7 +1318,7 @@
             <w:noProof/>
             <w:webHidden/>
           </w:rPr>
-          <w:t>4</w:t>
+          <w:t>6</w:t>
         </w:r>
         <w:r>
           <w:rPr>
@@ -1410,7 +1401,7 @@
             <w:noProof/>
             <w:webHidden/>
           </w:rPr>
-          <w:t>4</w:t>
+          <w:t>6</w:t>
         </w:r>
         <w:r>
           <w:rPr>
@@ -1494,7 +1485,7 @@
             <w:noProof/>
             <w:webHidden/>
           </w:rPr>
-          <w:t>4</w:t>
+          <w:t>6</w:t>
         </w:r>
         <w:r>
           <w:rPr>
@@ -1578,7 +1569,7 @@
             <w:noProof/>
             <w:webHidden/>
           </w:rPr>
-          <w:t>4</w:t>
+          <w:t>6</w:t>
         </w:r>
         <w:r>
           <w:rPr>
@@ -1883,19 +1874,11 @@
       <w:r>
         <w:t xml:space="preserve">Situado en el servidor </w:t>
       </w:r>
-      <w:proofErr w:type="spellStart"/>
-      <w:r>
-        <w:rPr>
-          <w:i/>
-        </w:rPr>
-        <w:t>cloud</w:t>
-      </w:r>
-      <w:proofErr w:type="spellEnd"/>
-      <w:r>
-        <w:rPr>
-          <w:i/>
-        </w:rPr>
-        <w:t xml:space="preserve"> </w:t>
+      <w:r>
+        <w:rPr>
+          <w:i/>
+        </w:rPr>
+        <w:t xml:space="preserve">cloud </w:t>
       </w:r>
       <w:r>
         <w:t xml:space="preserve">de la empresa </w:t>
@@ -2276,9 +2259,8 @@
     </w:p>
     <w:p>
       <w:pPr>
-        <w:pStyle w:val="Ttulo6"/>
-        <w:ind w:left="708" w:firstLine="348"/>
-        <w:jc w:val="both"/>
+        <w:pStyle w:val="Ttulo5"/>
+        <w:ind w:left="348" w:firstLine="708"/>
       </w:pPr>
       <w:r>
         <w:t>1.6.2 RECURSOS HARDWARE</w:t>
@@ -2286,9 +2268,8 @@
     </w:p>
     <w:p>
       <w:pPr>
-        <w:pStyle w:val="Ttulo6"/>
-        <w:ind w:left="708" w:firstLine="348"/>
-        <w:jc w:val="both"/>
+        <w:pStyle w:val="Ttulo5"/>
+        <w:ind w:left="348" w:firstLine="708"/>
       </w:pPr>
       <w:r>
         <w:t xml:space="preserve">1.6.3 </w:t>
@@ -2301,6 +2282,8 @@
       <w:pPr>
         <w:jc w:val="both"/>
       </w:pPr>
+      <w:bookmarkStart w:id="14" w:name="_GoBack"/>
+      <w:bookmarkEnd w:id="14"/>
     </w:p>
     <w:p>
       <w:pPr>
@@ -2311,14 +2294,14 @@
         </w:numPr>
         <w:jc w:val="both"/>
       </w:pPr>
-      <w:bookmarkStart w:id="14" w:name="_Toc134729092"/>
-      <w:bookmarkStart w:id="15" w:name="_Toc134729317"/>
+      <w:bookmarkStart w:id="15" w:name="_Toc134729092"/>
+      <w:bookmarkStart w:id="16" w:name="_Toc134729317"/>
       <w:r>
         <w:lastRenderedPageBreak/>
         <w:t>PLANIFICACION TEMPORAL</w:t>
       </w:r>
-      <w:bookmarkEnd w:id="14"/>
       <w:bookmarkEnd w:id="15"/>
+      <w:bookmarkEnd w:id="16"/>
     </w:p>
     <w:p>
       <w:pPr>
@@ -2329,22 +2312,26 @@
         </w:numPr>
         <w:jc w:val="both"/>
       </w:pPr>
-      <w:bookmarkStart w:id="16" w:name="_Toc134729093"/>
-      <w:bookmarkStart w:id="17" w:name="_Toc134729318"/>
+      <w:bookmarkStart w:id="17" w:name="_DISEÑO_E_IMPLEMENTACION"/>
+      <w:bookmarkStart w:id="18" w:name="_Toc134729093"/>
+      <w:bookmarkStart w:id="19" w:name="_Toc134729318"/>
+      <w:bookmarkEnd w:id="17"/>
       <w:r>
         <w:t>DISEÑO E IMPLEMENTACION DEL PROYECTO</w:t>
       </w:r>
-      <w:bookmarkEnd w:id="16"/>
-      <w:bookmarkEnd w:id="17"/>
+      <w:bookmarkEnd w:id="18"/>
+      <w:bookmarkEnd w:id="19"/>
     </w:p>
     <w:p>
       <w:pPr>
         <w:ind w:left="708"/>
+        <w:jc w:val="both"/>
       </w:pPr>
     </w:p>
     <w:p>
       <w:pPr>
         <w:ind w:left="708"/>
+        <w:jc w:val="both"/>
       </w:pPr>
       <w:r>
         <w:rPr>
@@ -2427,18 +2414,8 @@
           <w:i/>
           <w:u w:val="single"/>
         </w:rPr>
-        <w:t xml:space="preserve">Servidor central / </w:t>
-      </w:r>
-      <w:proofErr w:type="spellStart"/>
-      <w:r>
-        <w:rPr>
-          <w:b/>
-          <w:i/>
-          <w:u w:val="single"/>
-        </w:rPr>
-        <w:t>WebService</w:t>
-      </w:r>
-      <w:proofErr w:type="spellEnd"/>
+        <w:t>Servidor central / WebService</w:t>
+      </w:r>
       <w:r>
         <w:rPr>
           <w:u w:val="single"/>
@@ -2639,7 +2616,22 @@
           <w:b/>
           <w:i/>
         </w:rPr>
-        <w:t>la aplicación cliente y la base de datos</w:t>
+        <w:t xml:space="preserve">la aplicación cliente </w:t>
+      </w:r>
+      <w:r>
+        <w:rPr>
+          <w:b/>
+          <w:i/>
+          <w:u w:val="single"/>
+        </w:rPr>
+        <w:t>y</w:t>
+      </w:r>
+      <w:r>
+        <w:rPr>
+          <w:b/>
+          <w:i/>
+        </w:rPr>
+        <w:t xml:space="preserve"> la base de datos</w:t>
       </w:r>
       <w:r>
         <w:t>; obteniendo, ordenando y preparando la información necesaria para la aplicación cliente.</w:t>
@@ -2685,9 +2677,11 @@
     <w:p>
       <w:pPr>
         <w:pStyle w:val="Prrafodelista"/>
-        <w:spacing w:line="240" w:lineRule="auto"/>
         <w:ind w:left="1776"/>
         <w:jc w:val="both"/>
+        <w:rPr>
+          <w:u w:val="single"/>
+        </w:rPr>
       </w:pPr>
     </w:p>
     <w:p>
@@ -2696,13 +2690,6 @@
         <w:ind w:left="1776"/>
         <w:jc w:val="both"/>
       </w:pPr>
-    </w:p>
-    <w:p>
-      <w:pPr>
-        <w:pStyle w:val="Prrafodelista"/>
-        <w:ind w:left="1776"/>
-        <w:jc w:val="both"/>
-      </w:pPr>
       <w:r>
         <w:t xml:space="preserve">Laravel </w:t>
       </w:r>
@@ -2716,13 +2703,6 @@
       <w:r>
         <w:t xml:space="preserve">, permitiendo crear, preparar y enviar correos gracias a su integración con el servicio SMTP y la facilidad de configuración del mismo.  </w:t>
       </w:r>
-    </w:p>
-    <w:p>
-      <w:pPr>
-        <w:pStyle w:val="Prrafodelista"/>
-        <w:ind w:left="1776"/>
-        <w:jc w:val="both"/>
-      </w:pPr>
     </w:p>
     <w:p>
       <w:pPr>
@@ -2753,29 +2733,159 @@
           <w:i/>
           <w:u w:val="single"/>
         </w:rPr>
-        <w:t xml:space="preserve">Servidor </w:t>
-      </w:r>
-      <w:proofErr w:type="spellStart"/>
-      <w:r>
+        <w:t>Servidor cloud MQTT</w:t>
+      </w:r>
+      <w:r>
+        <w:t>:</w:t>
+      </w:r>
+    </w:p>
+    <w:p>
+      <w:pPr>
+        <w:pStyle w:val="Prrafodelista"/>
+        <w:ind w:left="1776"/>
+        <w:jc w:val="both"/>
         <w:rPr>
           <w:b/>
           <w:i/>
           <w:u w:val="single"/>
         </w:rPr>
-        <w:t>cloud</w:t>
-      </w:r>
-      <w:proofErr w:type="spellEnd"/>
+      </w:pPr>
+    </w:p>
+    <w:p>
+      <w:pPr>
+        <w:pStyle w:val="Prrafodelista"/>
+        <w:ind w:left="1776"/>
+        <w:jc w:val="both"/>
+        <w:rPr>
+          <w:u w:val="single"/>
+        </w:rPr>
+      </w:pPr>
       <w:r>
         <w:rPr>
           <w:b/>
           <w:i/>
-          <w:u w:val="single"/>
-        </w:rPr>
-        <w:t xml:space="preserve"> MQTT</w:t>
-      </w:r>
-      <w:r>
-        <w:t>:</w:t>
-      </w:r>
+        </w:rPr>
+        <w:t>MQTT</w:t>
+      </w:r>
+      <w:r>
+        <w:t xml:space="preserve"> es un </w:t>
+      </w:r>
+      <w:r>
+        <w:rPr>
+          <w:b/>
+          <w:i/>
+        </w:rPr>
+        <w:t>protocolo de mensajería</w:t>
+      </w:r>
+      <w:r>
+        <w:t xml:space="preserve"> basado en estándares, o un conjunto de reglas, la que se utiliza para comunicación de un equipo a otro. </w:t>
+      </w:r>
+      <w:r>
+        <w:rPr>
+          <w:b/>
+          <w:i/>
+        </w:rPr>
+        <w:t>MQTT</w:t>
+      </w:r>
+      <w:r>
+        <w:t xml:space="preserve"> </w:t>
+      </w:r>
+      <w:r>
+        <w:rPr>
+          <w:b/>
+          <w:i/>
+        </w:rPr>
+        <w:t>admite la mensajería entre dispositivos</w:t>
+      </w:r>
+      <w:r>
+        <w:t xml:space="preserve"> a la nube y la nube al dispositivo.</w:t>
+      </w:r>
+    </w:p>
+    <w:p>
+      <w:pPr>
+        <w:pStyle w:val="Prrafodelista"/>
+        <w:tabs>
+          <w:tab w:val="left" w:pos="4690"/>
+        </w:tabs>
+        <w:ind w:left="1776"/>
+      </w:pPr>
+      <w:r>
+        <w:tab/>
+      </w:r>
+    </w:p>
+    <w:p>
+      <w:pPr>
+        <w:pStyle w:val="Prrafodelista"/>
+        <w:ind w:left="1776"/>
+        <w:jc w:val="both"/>
+      </w:pPr>
+      <w:r>
+        <w:lastRenderedPageBreak/>
+        <w:t xml:space="preserve">El servicio </w:t>
+      </w:r>
+      <w:r>
+        <w:rPr>
+          <w:b/>
+          <w:i/>
+        </w:rPr>
+        <w:t>MQTT</w:t>
+      </w:r>
+      <w:r>
+        <w:t xml:space="preserve"> he decidido alojarlo en un </w:t>
+      </w:r>
+      <w:r>
+        <w:rPr>
+          <w:b/>
+          <w:i/>
+        </w:rPr>
+        <w:t>servidor cloud</w:t>
+      </w:r>
+      <w:r>
+        <w:t xml:space="preserve"> por la </w:t>
+      </w:r>
+      <w:r>
+        <w:rPr>
+          <w:b/>
+          <w:i/>
+        </w:rPr>
+        <w:t>facilidad de acceso y configuración.</w:t>
+      </w:r>
+      <w:r>
+        <w:t xml:space="preserve"> A su vez, es mejor para el proyecto ya que </w:t>
+      </w:r>
+      <w:r>
+        <w:rPr>
+          <w:i/>
+        </w:rPr>
+        <w:t>MQTT</w:t>
+      </w:r>
+      <w:r>
+        <w:t xml:space="preserve"> </w:t>
+      </w:r>
+      <w:r>
+        <w:rPr>
+          <w:b/>
+          <w:i/>
+        </w:rPr>
+        <w:t>requiere de grandes recursos de almacenamiento</w:t>
+      </w:r>
+      <w:r>
+        <w:t xml:space="preserve"> y es recomendable mantenerlo en un entorno adecuado para un correcto funcionamiento.</w:t>
+      </w:r>
+    </w:p>
+    <w:p>
+      <w:pPr>
+        <w:pStyle w:val="Prrafodelista"/>
+        <w:ind w:left="1776"/>
+        <w:jc w:val="both"/>
+      </w:pPr>
+    </w:p>
+    <w:p>
+      <w:pPr>
+        <w:pStyle w:val="Prrafodelista"/>
+        <w:ind w:left="1776"/>
+        <w:jc w:val="both"/>
+      </w:pPr>
     </w:p>
     <w:p>
       <w:pPr>
@@ -2797,6 +2907,501 @@
       <w:r>
         <w:t xml:space="preserve">: </w:t>
       </w:r>
+    </w:p>
+    <w:p>
+      <w:pPr>
+        <w:pStyle w:val="Prrafodelista"/>
+        <w:ind w:left="1776"/>
+        <w:jc w:val="both"/>
+      </w:pPr>
+    </w:p>
+    <w:p>
+      <w:pPr>
+        <w:pStyle w:val="Prrafodelista"/>
+        <w:ind w:left="1776"/>
+        <w:jc w:val="both"/>
+      </w:pPr>
+      <w:r>
+        <w:t>La aplicación cliente consta de dos versiones:</w:t>
+      </w:r>
+    </w:p>
+    <w:p>
+      <w:pPr>
+        <w:pStyle w:val="Prrafodelista"/>
+        <w:ind w:left="1776"/>
+        <w:jc w:val="both"/>
+      </w:pPr>
+    </w:p>
+    <w:p>
+      <w:pPr>
+        <w:pStyle w:val="Prrafodelista"/>
+        <w:numPr>
+          <w:ilvl w:val="1"/>
+          <w:numId w:val="7"/>
+        </w:numPr>
+        <w:jc w:val="both"/>
+      </w:pPr>
+      <w:r>
+        <w:t>PC:</w:t>
+      </w:r>
+    </w:p>
+    <w:p>
+      <w:pPr>
+        <w:pStyle w:val="Prrafodelista"/>
+        <w:ind w:left="2496"/>
+        <w:jc w:val="both"/>
+      </w:pPr>
+    </w:p>
+    <w:p>
+      <w:pPr>
+        <w:pStyle w:val="Prrafodelista"/>
+        <w:ind w:left="2496"/>
+        <w:jc w:val="both"/>
+      </w:pPr>
+      <w:r>
+        <w:t>La aplicación para Ordenadores está basada en Java, usando como interfaz gráfica Java Swing</w:t>
+      </w:r>
+      <w:r>
+        <w:t>.</w:t>
+      </w:r>
+    </w:p>
+    <w:p>
+      <w:pPr>
+        <w:pStyle w:val="Prrafodelista"/>
+        <w:ind w:left="2496"/>
+        <w:jc w:val="both"/>
+      </w:pPr>
+    </w:p>
+    <w:p>
+      <w:pPr>
+        <w:pStyle w:val="Prrafodelista"/>
+        <w:ind w:left="2496"/>
+        <w:jc w:val="both"/>
+      </w:pPr>
+      <w:r>
+        <w:t>Esta aplicación será la usada por los empleados, la cual constará con un inicio de sesión, asi como con un registro de empresa en el caso de que no tengas ninguna asignada con anterioridad.</w:t>
+      </w:r>
+    </w:p>
+    <w:p>
+      <w:pPr>
+        <w:pStyle w:val="Prrafodelista"/>
+        <w:ind w:left="2496"/>
+        <w:jc w:val="both"/>
+      </w:pPr>
+    </w:p>
+    <w:p>
+      <w:pPr>
+        <w:pStyle w:val="Prrafodelista"/>
+        <w:ind w:left="2496"/>
+        <w:jc w:val="both"/>
+        <w:rPr>
+          <w:shd w:val="clear" w:color="auto" w:fill="FFFFFF" w:themeFill="background1"/>
+        </w:rPr>
+      </w:pPr>
+      <w:r>
+        <w:t>La funcionalidad de la aplicación cliente en Java consta de una serie de peticiones</w:t>
+      </w:r>
+      <w:r>
+        <w:t xml:space="preserve"> HTTP, usando la librería </w:t>
+      </w:r>
+      <w:r>
+        <w:rPr>
+          <w:b/>
+          <w:i/>
+        </w:rPr>
+        <w:t xml:space="preserve">Apache </w:t>
+      </w:r>
+      <w:proofErr w:type="spellStart"/>
+      <w:r>
+        <w:rPr>
+          <w:b/>
+          <w:i/>
+        </w:rPr>
+        <w:t>HttpClient</w:t>
+      </w:r>
+      <w:proofErr w:type="spellEnd"/>
+      <w:r>
+        <w:t xml:space="preserve"> a una API REST montada en el </w:t>
+      </w:r>
+      <w:hyperlink w:anchor="_DISEÑO_E_IMPLEMENTACION" w:history="1">
+        <w:r>
+          <w:rPr>
+            <w:rStyle w:val="Hipervnculo"/>
+            <w:b/>
+            <w:i/>
+            <w:color w:val="ED7D31" w:themeColor="accent2"/>
+            <w:shd w:val="clear" w:color="auto" w:fill="FFFFFF" w:themeFill="background1"/>
+          </w:rPr>
+          <w:t>WebService</w:t>
+        </w:r>
+      </w:hyperlink>
+      <w:r>
+        <w:rPr>
+          <w:color w:val="ED7D31" w:themeColor="accent2"/>
+          <w:shd w:val="clear" w:color="auto" w:fill="FFFFFF" w:themeFill="background1"/>
+        </w:rPr>
+        <w:t xml:space="preserve"> </w:t>
+      </w:r>
+      <w:r>
+        <w:rPr>
+          <w:shd w:val="clear" w:color="auto" w:fill="FFFFFF" w:themeFill="background1"/>
+        </w:rPr>
+        <w:t xml:space="preserve">la cual hará de intermediario entre la base de datos y </w:t>
+      </w:r>
+      <w:r>
+        <w:rPr>
+          <w:shd w:val="clear" w:color="auto" w:fill="FFFFFF" w:themeFill="background1"/>
+        </w:rPr>
+        <w:t xml:space="preserve">la aplicación, ocupándose de obtener, organizar y preparar la información, devolviéndola en formato JSON, la cual será formateada de vuelta, usando la librería </w:t>
+      </w:r>
+      <w:r>
+        <w:rPr>
+          <w:b/>
+          <w:i/>
+          <w:shd w:val="clear" w:color="auto" w:fill="FFFFFF" w:themeFill="background1"/>
+        </w:rPr>
+        <w:t xml:space="preserve">Google </w:t>
+      </w:r>
+      <w:proofErr w:type="spellStart"/>
+      <w:r>
+        <w:rPr>
+          <w:b/>
+          <w:i/>
+          <w:shd w:val="clear" w:color="auto" w:fill="FFFFFF" w:themeFill="background1"/>
+        </w:rPr>
+        <w:t>Gson</w:t>
+      </w:r>
+      <w:proofErr w:type="spellEnd"/>
+      <w:r>
+        <w:rPr>
+          <w:shd w:val="clear" w:color="auto" w:fill="FFFFFF" w:themeFill="background1"/>
+        </w:rPr>
+        <w:t>.</w:t>
+      </w:r>
+    </w:p>
+    <w:p>
+      <w:pPr>
+        <w:pStyle w:val="Prrafodelista"/>
+        <w:ind w:left="2496"/>
+        <w:jc w:val="both"/>
+        <w:rPr>
+          <w:shd w:val="clear" w:color="auto" w:fill="FFFFFF" w:themeFill="background1"/>
+        </w:rPr>
+      </w:pPr>
+    </w:p>
+    <w:p>
+      <w:pPr>
+        <w:pStyle w:val="Prrafodelista"/>
+        <w:ind w:left="2496"/>
+        <w:jc w:val="both"/>
+        <w:rPr>
+          <w:shd w:val="clear" w:color="auto" w:fill="FFFFFF" w:themeFill="background1"/>
+        </w:rPr>
+      </w:pPr>
+    </w:p>
+    <w:p>
+      <w:pPr>
+        <w:pStyle w:val="Prrafodelista"/>
+        <w:ind w:left="2496"/>
+        <w:jc w:val="both"/>
+      </w:pPr>
+    </w:p>
+    <w:p>
+      <w:pPr>
+        <w:pStyle w:val="Prrafodelista"/>
+        <w:numPr>
+          <w:ilvl w:val="1"/>
+          <w:numId w:val="7"/>
+        </w:numPr>
+        <w:jc w:val="both"/>
+      </w:pPr>
+      <w:r>
+        <w:t>Android:</w:t>
+      </w:r>
+      <w:r>
+        <w:t xml:space="preserve"> </w:t>
+      </w:r>
+    </w:p>
+    <w:p>
+      <w:pPr>
+        <w:pStyle w:val="Prrafodelista"/>
+        <w:ind w:left="2496"/>
+        <w:jc w:val="both"/>
+      </w:pPr>
+    </w:p>
+    <w:p>
+      <w:pPr>
+        <w:pStyle w:val="Prrafodelista"/>
+        <w:ind w:left="2496"/>
+        <w:jc w:val="both"/>
+      </w:pPr>
+      <w:r>
+        <w:t xml:space="preserve">La aplicación para móviles Android está basada en Dart, usando su propio </w:t>
+      </w:r>
+      <w:r>
+        <w:t>Framework</w:t>
+      </w:r>
+      <w:r>
+        <w:t xml:space="preserve">, Flutter, ambos desarrollados por </w:t>
+      </w:r>
+      <w:r>
+        <w:rPr>
+          <w:b/>
+          <w:i/>
+        </w:rPr>
+        <w:t>Google</w:t>
+      </w:r>
+      <w:r>
+        <w:t>.</w:t>
+      </w:r>
+    </w:p>
+    <w:p>
+      <w:pPr>
+        <w:pStyle w:val="Prrafodelista"/>
+        <w:ind w:left="2496"/>
+        <w:jc w:val="both"/>
+      </w:pPr>
+    </w:p>
+    <w:p>
+      <w:pPr>
+        <w:pStyle w:val="Prrafodelista"/>
+        <w:ind w:left="2496"/>
+        <w:jc w:val="both"/>
+      </w:pPr>
+      <w:r>
+        <w:t xml:space="preserve">Esta aplicación está orientada a la administración de la misma, asi como para los jefes de la empresa. En ella podremos encontrar el listado de empresas, proyectos y tareas, asi como el listado de empleados que trabajan dentro de la misma. </w:t>
+      </w:r>
+    </w:p>
+    <w:p>
+      <w:pPr>
+        <w:pStyle w:val="Prrafodelista"/>
+        <w:ind w:left="2496"/>
+        <w:jc w:val="both"/>
+      </w:pPr>
+    </w:p>
+    <w:p>
+      <w:pPr>
+        <w:pStyle w:val="Prrafodelista"/>
+        <w:ind w:left="2496"/>
+        <w:jc w:val="both"/>
+        <w:rPr>
+          <w:shd w:val="clear" w:color="auto" w:fill="FFFFFF" w:themeFill="background1"/>
+        </w:rPr>
+      </w:pPr>
+      <w:r>
+        <w:t xml:space="preserve">La funcionalidad es similar a la aplicación Java, usando peticiones HTTP, usando la librería </w:t>
+      </w:r>
+      <w:r>
+        <w:rPr>
+          <w:b/>
+          <w:i/>
+        </w:rPr>
+        <w:t>HTTP</w:t>
+      </w:r>
+      <w:r>
+        <w:t xml:space="preserve"> integrada en Flutter, a la API REST de nuestro </w:t>
+      </w:r>
+      <w:hyperlink w:anchor="_DISEÑO_E_IMPLEMENTACION" w:history="1">
+        <w:r>
+          <w:rPr>
+            <w:rStyle w:val="Hipervnculo"/>
+            <w:b/>
+            <w:i/>
+            <w:color w:val="ED7D31" w:themeColor="accent2"/>
+            <w:shd w:val="clear" w:color="auto" w:fill="FFFFFF" w:themeFill="background1"/>
+          </w:rPr>
+          <w:t>WebService</w:t>
+        </w:r>
+      </w:hyperlink>
+      <w:r>
+        <w:rPr>
+          <w:color w:val="ED7D31" w:themeColor="accent2"/>
+          <w:shd w:val="clear" w:color="auto" w:fill="FFFFFF" w:themeFill="background1"/>
+        </w:rPr>
+        <w:t xml:space="preserve"> </w:t>
+      </w:r>
+      <w:r>
+        <w:rPr>
+          <w:shd w:val="clear" w:color="auto" w:fill="FFFFFF" w:themeFill="background1"/>
+        </w:rPr>
+        <w:t>a través del cual obtendremos un listado de información en formato JSON, el cual formatearemos dentro de la aplicación usando el flujo de trabajo de Flutter.</w:t>
+      </w:r>
+    </w:p>
+    <w:p>
+      <w:pPr>
+        <w:pStyle w:val="Prrafodelista"/>
+        <w:ind w:left="2496"/>
+        <w:jc w:val="both"/>
+      </w:pPr>
+    </w:p>
+    <w:p>
+      <w:pPr>
+        <w:pStyle w:val="Prrafodelista"/>
+        <w:ind w:left="2496"/>
+        <w:jc w:val="both"/>
+      </w:pPr>
+      <w:r>
+        <w:rPr>
+          <w:noProof/>
+        </w:rPr>
+        <w:lastRenderedPageBreak/>
+        <w:drawing>
+          <wp:inline distT="0" distB="0" distL="0" distR="0">
+            <wp:extent cx="2378166" cy="2778349"/>
+            <wp:effectExtent l="0" t="0" r="3175" b="0"/>
+            <wp:docPr id="3" name="Imagen 3"/>
+            <wp:cNvGraphicFramePr>
+              <a:graphicFrameLocks xmlns:a="http://schemas.openxmlformats.org/drawingml/2006/main" noChangeAspect="1"/>
+            </wp:cNvGraphicFramePr>
+            <a:graphic xmlns:a="http://schemas.openxmlformats.org/drawingml/2006/main">
+              <a:graphicData uri="http://schemas.openxmlformats.org/drawingml/2006/picture">
+                <pic:pic xmlns:pic="http://schemas.openxmlformats.org/drawingml/2006/picture">
+                  <pic:nvPicPr>
+                    <pic:cNvPr id="3" name="flujo-flutter.png"/>
+                    <pic:cNvPicPr/>
+                  </pic:nvPicPr>
+                  <pic:blipFill>
+                    <a:blip r:embed="rId12" cstate="print">
+                      <a:extLst>
+                        <a:ext uri="{28A0092B-C50C-407E-A947-70E740481C1C}">
+                          <a14:useLocalDpi xmlns:a14="http://schemas.microsoft.com/office/drawing/2010/main" val="0"/>
+                        </a:ext>
+                      </a:extLst>
+                    </a:blip>
+                    <a:stretch>
+                      <a:fillRect/>
+                    </a:stretch>
+                  </pic:blipFill>
+                  <pic:spPr>
+                    <a:xfrm>
+                      <a:off x="0" y="0"/>
+                      <a:ext cx="2386455" cy="2788033"/>
+                    </a:xfrm>
+                    <a:prstGeom prst="rect">
+                      <a:avLst/>
+                    </a:prstGeom>
+                  </pic:spPr>
+                </pic:pic>
+              </a:graphicData>
+            </a:graphic>
+          </wp:inline>
+        </w:drawing>
+      </w:r>
+    </w:p>
+    <w:p>
+      <w:pPr>
+        <w:pStyle w:val="Prrafodelista"/>
+        <w:ind w:left="2496"/>
+        <w:jc w:val="both"/>
+      </w:pPr>
+    </w:p>
+    <w:p>
+      <w:pPr>
+        <w:pStyle w:val="Prrafodelista"/>
+        <w:ind w:left="2496"/>
+        <w:jc w:val="both"/>
+      </w:pPr>
+      <w:r>
+        <w:t xml:space="preserve">Usando la librería </w:t>
+      </w:r>
+      <w:proofErr w:type="spellStart"/>
+      <w:r>
+        <w:rPr>
+          <w:b/>
+          <w:i/>
+        </w:rPr>
+        <w:t>GetX</w:t>
+      </w:r>
+      <w:proofErr w:type="spellEnd"/>
+      <w:r>
+        <w:t xml:space="preserve"> de Dart dispondremos de una serie de </w:t>
+      </w:r>
+      <w:proofErr w:type="spellStart"/>
+      <w:r>
+        <w:rPr>
+          <w:b/>
+          <w:i/>
+        </w:rPr>
+        <w:t>Providers</w:t>
+      </w:r>
+      <w:proofErr w:type="spellEnd"/>
+      <w:r>
+        <w:rPr>
+          <w:b/>
+          <w:i/>
+        </w:rPr>
+        <w:t xml:space="preserve">, </w:t>
+      </w:r>
+      <w:proofErr w:type="spellStart"/>
+      <w:r>
+        <w:rPr>
+          <w:b/>
+          <w:i/>
+        </w:rPr>
+        <w:t>Consumers</w:t>
+      </w:r>
+      <w:proofErr w:type="spellEnd"/>
+      <w:r>
+        <w:rPr>
+          <w:b/>
+          <w:i/>
+        </w:rPr>
+        <w:t xml:space="preserve"> y </w:t>
+      </w:r>
+      <w:proofErr w:type="spellStart"/>
+      <w:r>
+        <w:rPr>
+          <w:b/>
+          <w:i/>
+        </w:rPr>
+        <w:t>Controllers</w:t>
+      </w:r>
+      <w:proofErr w:type="spellEnd"/>
+      <w:r>
+        <w:t>, los cuales nos facilitaran el desarrollo de la aplicación, asi como la obtención y utilización de la información obtenida a través de las peticiones a nuestro WebService</w:t>
+      </w:r>
+      <w:r>
+        <w:t>.</w:t>
+      </w:r>
+    </w:p>
+    <w:p>
+      <w:pPr>
+        <w:pStyle w:val="Prrafodelista"/>
+        <w:ind w:left="2496"/>
+        <w:jc w:val="both"/>
+        <w:rPr>
+          <w:u w:val="single"/>
+        </w:rPr>
+      </w:pPr>
+    </w:p>
+    <w:p>
+      <w:pPr>
+        <w:pStyle w:val="Prrafodelista"/>
+        <w:ind w:left="2496"/>
+        <w:jc w:val="both"/>
+        <w:rPr>
+          <w:u w:val="single"/>
+        </w:rPr>
+      </w:pPr>
+    </w:p>
+    <w:p>
+      <w:pPr>
+        <w:pStyle w:val="Prrafodelista"/>
+        <w:ind w:left="2124"/>
+        <w:jc w:val="both"/>
+        <w:rPr>
+          <w:b/>
+          <w:i/>
+          <w:u w:val="single"/>
+        </w:rPr>
+      </w:pPr>
+    </w:p>
+    <w:p>
+      <w:pPr>
+        <w:pStyle w:val="Prrafodelista"/>
+        <w:ind w:left="1776"/>
+        <w:jc w:val="both"/>
+      </w:pPr>
     </w:p>
     <w:p>
       <w:pPr>
@@ -2808,16 +3413,15 @@
         <w:jc w:val="both"/>
       </w:pPr>
       <w:r>
-        <w:lastRenderedPageBreak/>
         <w:t xml:space="preserve"> </w:t>
       </w:r>
-      <w:bookmarkStart w:id="18" w:name="_Toc134729094"/>
-      <w:bookmarkStart w:id="19" w:name="_Toc134729319"/>
+      <w:bookmarkStart w:id="20" w:name="_Toc134729094"/>
+      <w:bookmarkStart w:id="21" w:name="_Toc134729319"/>
       <w:r>
         <w:t>FASE DE PRUEBAS</w:t>
       </w:r>
-      <w:bookmarkEnd w:id="18"/>
-      <w:bookmarkEnd w:id="19"/>
+      <w:bookmarkEnd w:id="20"/>
+      <w:bookmarkEnd w:id="21"/>
     </w:p>
     <w:p>
       <w:pPr>
@@ -2828,13 +3432,13 @@
         </w:numPr>
         <w:jc w:val="both"/>
       </w:pPr>
-      <w:bookmarkStart w:id="20" w:name="_Toc134729095"/>
-      <w:bookmarkStart w:id="21" w:name="_Toc134729320"/>
+      <w:bookmarkStart w:id="22" w:name="_Toc134729095"/>
+      <w:bookmarkStart w:id="23" w:name="_Toc134729320"/>
       <w:r>
         <w:t>DOCUMENTACION DE LA APLICACIÓN</w:t>
       </w:r>
-      <w:bookmarkEnd w:id="20"/>
-      <w:bookmarkEnd w:id="21"/>
+      <w:bookmarkEnd w:id="22"/>
+      <w:bookmarkEnd w:id="23"/>
     </w:p>
     <w:p>
       <w:pPr>
@@ -2845,11 +3449,11 @@
         </w:numPr>
         <w:jc w:val="both"/>
       </w:pPr>
-      <w:bookmarkStart w:id="22" w:name="_Toc134729321"/>
+      <w:bookmarkStart w:id="24" w:name="_Toc134729321"/>
       <w:r>
         <w:t>INTRODUCCIÓN A LA APLICACIÓN</w:t>
       </w:r>
-      <w:bookmarkEnd w:id="22"/>
+      <w:bookmarkEnd w:id="24"/>
     </w:p>
     <w:p>
       <w:pPr>
@@ -2860,11 +3464,11 @@
         </w:numPr>
         <w:jc w:val="both"/>
       </w:pPr>
-      <w:bookmarkStart w:id="23" w:name="_Toc134729322"/>
+      <w:bookmarkStart w:id="25" w:name="_Toc134729322"/>
       <w:r>
         <w:t>MANUAL DE INSTALACIÓN</w:t>
       </w:r>
-      <w:bookmarkEnd w:id="23"/>
+      <w:bookmarkEnd w:id="25"/>
     </w:p>
     <w:p>
       <w:pPr>
@@ -2872,11 +3476,11 @@
         <w:ind w:firstLine="708"/>
         <w:jc w:val="both"/>
       </w:pPr>
-      <w:bookmarkStart w:id="24" w:name="_Toc134729323"/>
+      <w:bookmarkStart w:id="26" w:name="_Toc134729323"/>
       <w:r>
         <w:t>4.3 MANUAL DE USUARIO</w:t>
       </w:r>
-      <w:bookmarkEnd w:id="24"/>
+      <w:bookmarkEnd w:id="26"/>
     </w:p>
     <w:p>
       <w:pPr>
@@ -2884,11 +3488,11 @@
         <w:ind w:firstLine="708"/>
         <w:jc w:val="both"/>
       </w:pPr>
-      <w:bookmarkStart w:id="25" w:name="_Toc134729324"/>
+      <w:bookmarkStart w:id="27" w:name="_Toc134729324"/>
       <w:r>
         <w:t>4.4 MANUAL DE ADMINSTRACIÓN</w:t>
       </w:r>
-      <w:bookmarkEnd w:id="25"/>
+      <w:bookmarkEnd w:id="27"/>
     </w:p>
     <w:p>
       <w:pPr>
@@ -2899,13 +3503,13 @@
         </w:numPr>
         <w:jc w:val="both"/>
       </w:pPr>
-      <w:bookmarkStart w:id="26" w:name="_Toc134729096"/>
-      <w:bookmarkStart w:id="27" w:name="_Toc134729325"/>
+      <w:bookmarkStart w:id="28" w:name="_Toc134729096"/>
+      <w:bookmarkStart w:id="29" w:name="_Toc134729325"/>
       <w:r>
         <w:t>CONCLUSIONES FINALES</w:t>
       </w:r>
-      <w:bookmarkEnd w:id="26"/>
-      <w:bookmarkEnd w:id="27"/>
+      <w:bookmarkEnd w:id="28"/>
+      <w:bookmarkEnd w:id="29"/>
     </w:p>
     <w:p>
       <w:pPr>
@@ -2916,18 +3520,508 @@
         </w:numPr>
         <w:jc w:val="both"/>
       </w:pPr>
-      <w:bookmarkStart w:id="28" w:name="_Toc134729097"/>
-      <w:bookmarkStart w:id="29" w:name="_Toc134729326"/>
+      <w:bookmarkStart w:id="30" w:name="_Toc134729097"/>
+      <w:bookmarkStart w:id="31" w:name="_Toc134729326"/>
       <w:r>
         <w:t>BIBLIOGRAFIA</w:t>
       </w:r>
-      <w:bookmarkStart w:id="30" w:name="_GoBack"/>
-      <w:bookmarkEnd w:id="28"/>
-      <w:bookmarkEnd w:id="29"/>
       <w:bookmarkEnd w:id="30"/>
+      <w:bookmarkEnd w:id="31"/>
+    </w:p>
+    <w:p>
+      <w:pPr>
+        <w:ind w:left="360"/>
+      </w:pPr>
+    </w:p>
+    <w:p>
+      <w:pPr>
+        <w:pStyle w:val="Prrafodelista"/>
+        <w:numPr>
+          <w:ilvl w:val="0"/>
+          <w:numId w:val="9"/>
+        </w:numPr>
+        <w:rPr>
+          <w:sz w:val="16"/>
+        </w:rPr>
+      </w:pPr>
+      <w:hyperlink r:id="rId13" w:history="1">
+        <w:r>
+          <w:rPr>
+            <w:rStyle w:val="Hipervnculo"/>
+            <w:sz w:val="16"/>
+          </w:rPr>
+          <w:t>https://trello.com/b/L432pNQ3/gesty</w:t>
+        </w:r>
+      </w:hyperlink>
+      <w:r>
+        <w:rPr>
+          <w:sz w:val="16"/>
+        </w:rPr>
+        <w:t xml:space="preserve"> </w:t>
+      </w:r>
+      <w:r>
+        <w:rPr>
+          <w:sz w:val="16"/>
+        </w:rPr>
+        <w:t>-------&gt; Pizarra digital de quehaceres del proyecto</w:t>
+      </w:r>
+    </w:p>
+    <w:p>
+      <w:pPr>
+        <w:pStyle w:val="Prrafodelista"/>
+        <w:numPr>
+          <w:ilvl w:val="0"/>
+          <w:numId w:val="9"/>
+        </w:numPr>
+        <w:rPr>
+          <w:sz w:val="16"/>
+        </w:rPr>
+      </w:pPr>
+      <w:hyperlink r:id="rId14" w:history="1">
+        <w:r>
+          <w:rPr>
+            <w:rStyle w:val="Hipervnculo"/>
+            <w:sz w:val="16"/>
+          </w:rPr>
+          <w:t>https://laravel.com/docs/9.x/</w:t>
+        </w:r>
+      </w:hyperlink>
+    </w:p>
+    <w:p>
+      <w:pPr>
+        <w:pStyle w:val="Prrafodelista"/>
+        <w:numPr>
+          <w:ilvl w:val="0"/>
+          <w:numId w:val="9"/>
+        </w:numPr>
+        <w:rPr>
+          <w:sz w:val="16"/>
+        </w:rPr>
+      </w:pPr>
+      <w:hyperlink r:id="rId15" w:history="1">
+        <w:r>
+          <w:rPr>
+            <w:rStyle w:val="Hipervnculo"/>
+            <w:sz w:val="16"/>
+          </w:rPr>
+          <w:t>https://pub.dev/packages/mqtt_client</w:t>
+        </w:r>
+      </w:hyperlink>
+    </w:p>
+    <w:p>
+      <w:pPr>
+        <w:pStyle w:val="Prrafodelista"/>
+        <w:numPr>
+          <w:ilvl w:val="0"/>
+          <w:numId w:val="9"/>
+        </w:numPr>
+        <w:rPr>
+          <w:sz w:val="16"/>
+        </w:rPr>
+      </w:pPr>
+      <w:hyperlink r:id="rId16" w:history="1">
+        <w:r>
+          <w:rPr>
+            <w:rStyle w:val="Hipervnculo"/>
+            <w:sz w:val="16"/>
+          </w:rPr>
+          <w:t>https://www.emqx.com/en/blog/how-to-use-mqtt-in-java</w:t>
+        </w:r>
+      </w:hyperlink>
+    </w:p>
+    <w:p>
+      <w:pPr>
+        <w:pStyle w:val="Prrafodelista"/>
+        <w:numPr>
+          <w:ilvl w:val="0"/>
+          <w:numId w:val="9"/>
+        </w:numPr>
+        <w:rPr>
+          <w:sz w:val="16"/>
+        </w:rPr>
+      </w:pPr>
+      <w:hyperlink r:id="rId17" w:history="1">
+        <w:r>
+          <w:rPr>
+            <w:rStyle w:val="Hipervnculo"/>
+            <w:sz w:val="16"/>
+          </w:rPr>
+          <w:t>https://community.jitsi.org/t/integrate-jitsi-with-a-java-application/20351</w:t>
+        </w:r>
+      </w:hyperlink>
+    </w:p>
+    <w:p>
+      <w:pPr>
+        <w:pStyle w:val="Prrafodelista"/>
+        <w:numPr>
+          <w:ilvl w:val="0"/>
+          <w:numId w:val="9"/>
+        </w:numPr>
+        <w:rPr>
+          <w:sz w:val="16"/>
+        </w:rPr>
+      </w:pPr>
+      <w:hyperlink r:id="rId18" w:history="1">
+        <w:r>
+          <w:rPr>
+            <w:rStyle w:val="Hipervnculo"/>
+            <w:sz w:val="16"/>
+          </w:rPr>
+          <w:t>https://pub.dev/packages/jitsi_meet</w:t>
+        </w:r>
+      </w:hyperlink>
+    </w:p>
+    <w:p>
+      <w:pPr>
+        <w:pStyle w:val="Prrafodelista"/>
+        <w:numPr>
+          <w:ilvl w:val="0"/>
+          <w:numId w:val="9"/>
+        </w:numPr>
+        <w:rPr>
+          <w:sz w:val="16"/>
+        </w:rPr>
+      </w:pPr>
+      <w:hyperlink r:id="rId19" w:history="1">
+        <w:r>
+          <w:rPr>
+            <w:rStyle w:val="Hipervnculo"/>
+            <w:sz w:val="16"/>
+          </w:rPr>
+          <w:t>https://hub.docker.com/_/eclipse-mosquitto</w:t>
+        </w:r>
+      </w:hyperlink>
+    </w:p>
+    <w:p>
+      <w:pPr>
+        <w:pStyle w:val="Prrafodelista"/>
+        <w:numPr>
+          <w:ilvl w:val="0"/>
+          <w:numId w:val="9"/>
+        </w:numPr>
+        <w:rPr>
+          <w:sz w:val="16"/>
+        </w:rPr>
+      </w:pPr>
+      <w:hyperlink r:id="rId20" w:history="1">
+        <w:r>
+          <w:rPr>
+            <w:rStyle w:val="Hipervnculo"/>
+            <w:sz w:val="16"/>
+          </w:rPr>
+          <w:t>https://www.php.net/manual/es/</w:t>
+        </w:r>
+      </w:hyperlink>
+    </w:p>
+    <w:p>
+      <w:pPr>
+        <w:pStyle w:val="Prrafodelista"/>
+        <w:numPr>
+          <w:ilvl w:val="0"/>
+          <w:numId w:val="9"/>
+        </w:numPr>
+        <w:rPr>
+          <w:sz w:val="16"/>
+        </w:rPr>
+      </w:pPr>
+      <w:hyperlink r:id="rId21" w:history="1">
+        <w:r>
+          <w:rPr>
+            <w:rStyle w:val="Hipervnculo"/>
+            <w:sz w:val="16"/>
+          </w:rPr>
+          <w:t>https://stackoverflow.com/</w:t>
+        </w:r>
+      </w:hyperlink>
+    </w:p>
+    <w:p>
+      <w:pPr>
+        <w:pStyle w:val="Prrafodelista"/>
+        <w:numPr>
+          <w:ilvl w:val="0"/>
+          <w:numId w:val="9"/>
+        </w:numPr>
+        <w:rPr>
+          <w:sz w:val="16"/>
+        </w:rPr>
+      </w:pPr>
+      <w:hyperlink r:id="rId22" w:history="1">
+        <w:r>
+          <w:rPr>
+            <w:rStyle w:val="Hipervnculo"/>
+            <w:sz w:val="16"/>
+          </w:rPr>
+          <w:t>https://chat.openai.com/</w:t>
+        </w:r>
+      </w:hyperlink>
+    </w:p>
+    <w:p>
+      <w:pPr>
+        <w:pStyle w:val="Prrafodelista"/>
+        <w:numPr>
+          <w:ilvl w:val="0"/>
+          <w:numId w:val="9"/>
+        </w:numPr>
+        <w:rPr>
+          <w:sz w:val="16"/>
+        </w:rPr>
+      </w:pPr>
+      <w:hyperlink r:id="rId23" w:history="1">
+        <w:r>
+          <w:rPr>
+            <w:rStyle w:val="Hipervnculo"/>
+            <w:sz w:val="16"/>
+          </w:rPr>
+          <w:t>https://pub.dev/packages/get</w:t>
+        </w:r>
+      </w:hyperlink>
+    </w:p>
+    <w:p>
+      <w:pPr>
+        <w:pStyle w:val="Prrafodelista"/>
+        <w:numPr>
+          <w:ilvl w:val="0"/>
+          <w:numId w:val="9"/>
+        </w:numPr>
+        <w:rPr>
+          <w:sz w:val="16"/>
+        </w:rPr>
+      </w:pPr>
+      <w:hyperlink r:id="rId24" w:history="1">
+        <w:r>
+          <w:rPr>
+            <w:rStyle w:val="Hipervnculo"/>
+            <w:sz w:val="16"/>
+          </w:rPr>
+          <w:t>https://console.hivemq.cloud/clients/java-hivemq?uuid=e7fa393ea4af4647a2482dffccd1d654</w:t>
+        </w:r>
+      </w:hyperlink>
+    </w:p>
+    <w:p>
+      <w:pPr>
+        <w:pStyle w:val="Prrafodelista"/>
+        <w:numPr>
+          <w:ilvl w:val="0"/>
+          <w:numId w:val="9"/>
+        </w:numPr>
+        <w:rPr>
+          <w:sz w:val="16"/>
+        </w:rPr>
+      </w:pPr>
+      <w:hyperlink r:id="rId25" w:history="1">
+        <w:r>
+          <w:rPr>
+            <w:rStyle w:val="Hipervnculo"/>
+            <w:sz w:val="16"/>
+          </w:rPr>
+          <w:t>https://aws.amazon.com/es/what-is/mqtt/</w:t>
+        </w:r>
+      </w:hyperlink>
+    </w:p>
+    <w:p>
+      <w:pPr>
+        <w:pStyle w:val="Prrafodelista"/>
+        <w:numPr>
+          <w:ilvl w:val="0"/>
+          <w:numId w:val="9"/>
+        </w:numPr>
+        <w:rPr>
+          <w:sz w:val="16"/>
+        </w:rPr>
+      </w:pPr>
+      <w:hyperlink r:id="rId26" w:history="1">
+        <w:r>
+          <w:rPr>
+            <w:rStyle w:val="Hipervnculo"/>
+            <w:sz w:val="16"/>
+          </w:rPr>
+          <w:t>https://es.wikipedia.org/wiki/Flutter_(software)</w:t>
+        </w:r>
+      </w:hyperlink>
+    </w:p>
+    <w:p>
+      <w:pPr>
+        <w:pStyle w:val="Prrafodelista"/>
+        <w:numPr>
+          <w:ilvl w:val="0"/>
+          <w:numId w:val="9"/>
+        </w:numPr>
+        <w:rPr>
+          <w:sz w:val="16"/>
+        </w:rPr>
+      </w:pPr>
+      <w:hyperlink r:id="rId27" w:history="1">
+        <w:r>
+          <w:rPr>
+            <w:rStyle w:val="Hipervnculo"/>
+            <w:sz w:val="16"/>
+          </w:rPr>
+          <w:t>https://tailwindcss.com/docs/installation</w:t>
+        </w:r>
+      </w:hyperlink>
+    </w:p>
+    <w:p>
+      <w:pPr>
+        <w:pStyle w:val="Prrafodelista"/>
+        <w:numPr>
+          <w:ilvl w:val="0"/>
+          <w:numId w:val="9"/>
+        </w:numPr>
+        <w:rPr>
+          <w:sz w:val="16"/>
+        </w:rPr>
+      </w:pPr>
+      <w:hyperlink r:id="rId28" w:history="1">
+        <w:r>
+          <w:rPr>
+            <w:rStyle w:val="Hipervnculo"/>
+            <w:sz w:val="16"/>
+          </w:rPr>
+          <w:t>https://www.udemy.com/course-dashboard-redirect/?course_id=2311106</w:t>
+        </w:r>
+      </w:hyperlink>
+    </w:p>
+    <w:p>
+      <w:pPr>
+        <w:pStyle w:val="Prrafodelista"/>
+        <w:numPr>
+          <w:ilvl w:val="0"/>
+          <w:numId w:val="9"/>
+        </w:numPr>
+        <w:rPr>
+          <w:sz w:val="16"/>
+        </w:rPr>
+      </w:pPr>
+      <w:hyperlink r:id="rId29" w:history="1">
+        <w:r>
+          <w:rPr>
+            <w:rStyle w:val="Hipervnculo"/>
+            <w:sz w:val="16"/>
+          </w:rPr>
+          <w:t>https://www.udemy.com/course-dashboard-redirect/?course_id=2306140</w:t>
+        </w:r>
+      </w:hyperlink>
+    </w:p>
+    <w:p>
+      <w:pPr>
+        <w:pStyle w:val="Prrafodelista"/>
+        <w:numPr>
+          <w:ilvl w:val="0"/>
+          <w:numId w:val="9"/>
+        </w:numPr>
+        <w:rPr>
+          <w:sz w:val="16"/>
+        </w:rPr>
+      </w:pPr>
+      <w:hyperlink r:id="rId30" w:history="1">
+        <w:r>
+          <w:rPr>
+            <w:rStyle w:val="Hipervnculo"/>
+            <w:sz w:val="16"/>
+          </w:rPr>
+          <w:t>https://www.udemy.com/course-dashboard-redirect/?course_id=1813098</w:t>
+        </w:r>
+      </w:hyperlink>
+    </w:p>
+    <w:p>
+      <w:pPr>
+        <w:pStyle w:val="Prrafodelista"/>
+        <w:numPr>
+          <w:ilvl w:val="0"/>
+          <w:numId w:val="9"/>
+        </w:numPr>
+        <w:rPr>
+          <w:sz w:val="16"/>
+        </w:rPr>
+      </w:pPr>
+      <w:hyperlink r:id="rId31" w:history="1">
+        <w:r>
+          <w:rPr>
+            <w:rStyle w:val="Hipervnculo"/>
+            <w:sz w:val="16"/>
+          </w:rPr>
+          <w:t>https://dart.dev/</w:t>
+        </w:r>
+      </w:hyperlink>
+    </w:p>
+    <w:p>
+      <w:pPr>
+        <w:pStyle w:val="Prrafodelista"/>
+        <w:numPr>
+          <w:ilvl w:val="0"/>
+          <w:numId w:val="9"/>
+        </w:numPr>
+        <w:rPr>
+          <w:sz w:val="16"/>
+        </w:rPr>
+      </w:pPr>
+      <w:hyperlink r:id="rId32" w:history="1">
+        <w:r>
+          <w:rPr>
+            <w:rStyle w:val="Hipervnculo"/>
+            <w:sz w:val="16"/>
+          </w:rPr>
+          <w:t>https://hc.apache.org/httpcomponents-client-5.2.x/</w:t>
+        </w:r>
+      </w:hyperlink>
+    </w:p>
+    <w:p>
+      <w:pPr>
+        <w:pStyle w:val="Prrafodelista"/>
+        <w:numPr>
+          <w:ilvl w:val="0"/>
+          <w:numId w:val="9"/>
+        </w:numPr>
+        <w:rPr>
+          <w:sz w:val="16"/>
+        </w:rPr>
+      </w:pPr>
+      <w:hyperlink r:id="rId33" w:history="1">
+        <w:r>
+          <w:rPr>
+            <w:rStyle w:val="Hipervnculo"/>
+            <w:sz w:val="16"/>
+          </w:rPr>
+          <w:t>https://laracasts.com/</w:t>
+        </w:r>
+      </w:hyperlink>
+    </w:p>
+    <w:p>
+      <w:pPr>
+        <w:pStyle w:val="Prrafodelista"/>
+        <w:numPr>
+          <w:ilvl w:val="0"/>
+          <w:numId w:val="9"/>
+        </w:numPr>
+        <w:rPr>
+          <w:sz w:val="16"/>
+        </w:rPr>
+      </w:pPr>
+      <w:hyperlink r:id="rId34" w:history="1">
+        <w:r>
+          <w:rPr>
+            <w:rStyle w:val="Hipervnculo"/>
+            <w:sz w:val="16"/>
+          </w:rPr>
+          <w:t>https://medium.com/</w:t>
+        </w:r>
+      </w:hyperlink>
+    </w:p>
+    <w:p>
+      <w:pPr>
+        <w:pStyle w:val="Prrafodelista"/>
+        <w:numPr>
+          <w:ilvl w:val="0"/>
+          <w:numId w:val="9"/>
+        </w:numPr>
+        <w:rPr>
+          <w:sz w:val="16"/>
+        </w:rPr>
+      </w:pPr>
     </w:p>
     <w:sectPr>
-      <w:footerReference w:type="default" r:id="rId12"/>
+      <w:headerReference w:type="default" r:id="rId35"/>
+      <w:footerReference w:type="default" r:id="rId36"/>
       <w:pgSz w:w="11906" w:h="16838"/>
       <w:pgMar w:top="1417" w:right="1701" w:bottom="1417" w:left="1701" w:header="708" w:footer="708" w:gutter="0"/>
       <w:pgBorders w:offsetFrom="page">
@@ -3119,6 +4213,86 @@
 </w:footnotes>
 </file>
 
+<file path=word/header1.xml><?xml version="1.0" encoding="utf-8"?>
+<w:hdr xmlns:wpc="http://schemas.microsoft.com/office/word/2010/wordprocessingCanvas" xmlns:cx="http://schemas.microsoft.com/office/drawing/2014/chartex" xmlns:cx1="http://schemas.microsoft.com/office/drawing/2015/9/8/chartex" xmlns:cx2="http://schemas.microsoft.com/office/drawing/2015/10/21/chartex" xmlns:cx3="http://schemas.microsoft.com/office/drawing/2016/5/9/chartex" xmlns:cx4="http://schemas.microsoft.com/office/drawing/2016/5/10/chartex" xmlns:cx5="http://schemas.microsoft.com/office/drawing/2016/5/11/chartex" xmlns:cx6="http://schemas.microsoft.com/office/drawing/2016/5/12/chartex" xmlns:cx7="http://schemas.microsoft.com/office/drawing/2016/5/13/chartex" xmlns:cx8="http://schemas.microsoft.com/office/drawing/2016/5/14/chartex" xmlns:mc="http://schemas.openxmlformats.org/markup-compatibility/2006" xmlns:aink="http://schemas.microsoft.com/office/drawing/2016/ink" xmlns:am3d="http://schemas.microsoft.com/office/drawing/2017/model3d" xmlns:o="urn:schemas-microsoft-com:office:office" xmlns:r="http://schemas.openxmlformats.org/officeDocument/2006/relationships" xmlns:m="http://schemas.openxmlformats.org/officeDocument/2006/math" xmlns:v="urn:schemas-microsoft-com:vml" xmlns:wp14="http://schemas.microsoft.com/office/word/2010/wordprocessingDrawing" xmlns:wp="http://schemas.openxmlformats.org/drawingml/2006/wordprocessingDrawing" xmlns:w10="urn:schemas-microsoft-com:office:word" xmlns:w="http://schemas.openxmlformats.org/wordprocessingml/2006/main" xmlns:w14="http://schemas.microsoft.com/office/word/2010/wordml" xmlns:w15="http://schemas.microsoft.com/office/word/2012/wordml" xmlns:w16cid="http://schemas.microsoft.com/office/word/2016/wordml/cid" xmlns:w16se="http://schemas.microsoft.com/office/word/2015/wordml/symex" xmlns:wpg="http://schemas.microsoft.com/office/word/2010/wordprocessingGroup" xmlns:wpi="http://schemas.microsoft.com/office/word/2010/wordprocessingInk" xmlns:wne="http://schemas.microsoft.com/office/word/2006/wordml" xmlns:wps="http://schemas.microsoft.com/office/word/2010/wordprocessingShape" mc:Ignorable="w14 w15 w16se w16cid wp14">
+  <w:p>
+    <w:pPr>
+      <w:pStyle w:val="Encabezado"/>
+    </w:pPr>
+    <w:r>
+      <w:rPr>
+        <w:noProof/>
+      </w:rPr>
+      <w:drawing>
+        <wp:anchor distT="0" distB="0" distL="114300" distR="114300" simplePos="0" relativeHeight="251658240" behindDoc="1" locked="0" layoutInCell="1" allowOverlap="1">
+          <wp:simplePos x="0" y="0"/>
+          <wp:positionH relativeFrom="leftMargin">
+            <wp:posOffset>391160</wp:posOffset>
+          </wp:positionH>
+          <wp:positionV relativeFrom="paragraph">
+            <wp:posOffset>-84455</wp:posOffset>
+          </wp:positionV>
+          <wp:extent cx="495935" cy="495935"/>
+          <wp:effectExtent l="0" t="0" r="0" b="0"/>
+          <wp:wrapTight wrapText="bothSides">
+            <wp:wrapPolygon edited="0">
+              <wp:start x="8297" y="0"/>
+              <wp:lineTo x="2489" y="6638"/>
+              <wp:lineTo x="0" y="9956"/>
+              <wp:lineTo x="0" y="14105"/>
+              <wp:lineTo x="4978" y="20743"/>
+              <wp:lineTo x="5808" y="20743"/>
+              <wp:lineTo x="14105" y="20743"/>
+              <wp:lineTo x="14935" y="20743"/>
+              <wp:lineTo x="20743" y="14105"/>
+              <wp:lineTo x="20743" y="11616"/>
+              <wp:lineTo x="17424" y="5808"/>
+              <wp:lineTo x="12446" y="0"/>
+              <wp:lineTo x="8297" y="0"/>
+            </wp:wrapPolygon>
+          </wp:wrapTight>
+          <wp:docPr id="2" name="Imagen 2"/>
+          <wp:cNvGraphicFramePr>
+            <a:graphicFrameLocks xmlns:a="http://schemas.openxmlformats.org/drawingml/2006/main" noChangeAspect="1"/>
+          </wp:cNvGraphicFramePr>
+          <a:graphic xmlns:a="http://schemas.openxmlformats.org/drawingml/2006/main">
+            <a:graphicData uri="http://schemas.openxmlformats.org/drawingml/2006/picture">
+              <pic:pic xmlns:pic="http://schemas.openxmlformats.org/drawingml/2006/picture">
+                <pic:nvPicPr>
+                  <pic:cNvPr id="2" name="logo.png"/>
+                  <pic:cNvPicPr/>
+                </pic:nvPicPr>
+                <pic:blipFill>
+                  <a:blip r:embed="rId1">
+                    <a:extLst>
+                      <a:ext uri="{28A0092B-C50C-407E-A947-70E740481C1C}">
+                        <a14:useLocalDpi xmlns:a14="http://schemas.microsoft.com/office/drawing/2010/main" val="0"/>
+                      </a:ext>
+                    </a:extLst>
+                  </a:blip>
+                  <a:stretch>
+                    <a:fillRect/>
+                  </a:stretch>
+                </pic:blipFill>
+                <pic:spPr>
+                  <a:xfrm>
+                    <a:off x="0" y="0"/>
+                    <a:ext cx="495935" cy="495935"/>
+                  </a:xfrm>
+                  <a:prstGeom prst="rect">
+                    <a:avLst/>
+                  </a:prstGeom>
+                </pic:spPr>
+              </pic:pic>
+            </a:graphicData>
+          </a:graphic>
+        </wp:anchor>
+      </w:drawing>
+    </w:r>
+  </w:p>
+</w:hdr>
+</file>
+
 <file path=word/numbering.xml><?xml version="1.0" encoding="utf-8"?>
 <w:numbering xmlns:wpc="http://schemas.microsoft.com/office/word/2010/wordprocessingCanvas" xmlns:cx="http://schemas.microsoft.com/office/drawing/2014/chartex" xmlns:cx1="http://schemas.microsoft.com/office/drawing/2015/9/8/chartex" xmlns:cx2="http://schemas.microsoft.com/office/drawing/2015/10/21/chartex" xmlns:cx3="http://schemas.microsoft.com/office/drawing/2016/5/9/chartex" xmlns:cx4="http://schemas.microsoft.com/office/drawing/2016/5/10/chartex" xmlns:cx5="http://schemas.microsoft.com/office/drawing/2016/5/11/chartex" xmlns:cx6="http://schemas.microsoft.com/office/drawing/2016/5/12/chartex" xmlns:cx7="http://schemas.microsoft.com/office/drawing/2016/5/13/chartex" xmlns:cx8="http://schemas.microsoft.com/office/drawing/2016/5/14/chartex" xmlns:mc="http://schemas.openxmlformats.org/markup-compatibility/2006" xmlns:aink="http://schemas.microsoft.com/office/drawing/2016/ink" xmlns:am3d="http://schemas.microsoft.com/office/drawing/2017/model3d" xmlns:o="urn:schemas-microsoft-com:office:office" xmlns:r="http://schemas.openxmlformats.org/officeDocument/2006/relationships" xmlns:m="http://schemas.openxmlformats.org/officeDocument/2006/math" xmlns:v="urn:schemas-microsoft-com:vml" xmlns:wp14="http://schemas.microsoft.com/office/word/2010/wordprocessingDrawing" xmlns:wp="http://schemas.openxmlformats.org/drawingml/2006/wordprocessingDrawing" xmlns:w10="urn:schemas-microsoft-com:office:word" xmlns:w="http://schemas.openxmlformats.org/wordprocessingml/2006/main" xmlns:w14="http://schemas.microsoft.com/office/word/2010/wordml" xmlns:w15="http://schemas.microsoft.com/office/word/2012/wordml" xmlns:w16cid="http://schemas.microsoft.com/office/word/2016/wordml/cid" xmlns:w16se="http://schemas.microsoft.com/office/word/2015/wordml/symex" xmlns:wpg="http://schemas.microsoft.com/office/word/2010/wordprocessingGroup" xmlns:wpi="http://schemas.microsoft.com/office/word/2010/wordprocessingInk" xmlns:wne="http://schemas.microsoft.com/office/word/2006/wordml" xmlns:wps="http://schemas.microsoft.com/office/word/2010/wordprocessingShape" mc:Ignorable="w14 w15 w16se w16cid wp14">
   <w:abstractNum w:abstractNumId="0" w15:restartNumberingAfterBreak="0">
@@ -3272,7 +4446,7 @@
         <w:u w:val="single"/>
       </w:rPr>
     </w:lvl>
-    <w:lvl w:ilvl="2" w:tplc="0C0A0005" w:tentative="1">
+    <w:lvl w:ilvl="2" w:tplc="0C0A0005">
       <w:start w:val="1"/>
       <w:numFmt w:val="bullet"/>
       <w:lvlText w:val=""/>
@@ -3358,6 +4532,96 @@
     </w:lvl>
   </w:abstractNum>
   <w:abstractNum w:abstractNumId="2" w15:restartNumberingAfterBreak="0">
+    <w:nsid w:val="376E33C8"/>
+    <w:multiLevelType w:val="hybridMultilevel"/>
+    <w:tmpl w:val="5E24FFDE"/>
+    <w:lvl w:ilvl="0" w:tplc="A15A7424">
+      <w:start w:val="1"/>
+      <w:numFmt w:val="decimal"/>
+      <w:lvlText w:val="%1."/>
+      <w:lvlJc w:val="left"/>
+      <w:pPr>
+        <w:ind w:left="1068" w:hanging="360"/>
+      </w:pPr>
+      <w:rPr>
+        <w:rFonts w:hint="default"/>
+        <w:sz w:val="18"/>
+      </w:rPr>
+    </w:lvl>
+    <w:lvl w:ilvl="1" w:tplc="0C0A0019" w:tentative="1">
+      <w:start w:val="1"/>
+      <w:numFmt w:val="lowerLetter"/>
+      <w:lvlText w:val="%2."/>
+      <w:lvlJc w:val="left"/>
+      <w:pPr>
+        <w:ind w:left="1788" w:hanging="360"/>
+      </w:pPr>
+    </w:lvl>
+    <w:lvl w:ilvl="2" w:tplc="0C0A001B" w:tentative="1">
+      <w:start w:val="1"/>
+      <w:numFmt w:val="lowerRoman"/>
+      <w:lvlText w:val="%3."/>
+      <w:lvlJc w:val="right"/>
+      <w:pPr>
+        <w:ind w:left="2508" w:hanging="180"/>
+      </w:pPr>
+    </w:lvl>
+    <w:lvl w:ilvl="3" w:tplc="0C0A000F" w:tentative="1">
+      <w:start w:val="1"/>
+      <w:numFmt w:val="decimal"/>
+      <w:lvlText w:val="%4."/>
+      <w:lvlJc w:val="left"/>
+      <w:pPr>
+        <w:ind w:left="3228" w:hanging="360"/>
+      </w:pPr>
+    </w:lvl>
+    <w:lvl w:ilvl="4" w:tplc="0C0A0019" w:tentative="1">
+      <w:start w:val="1"/>
+      <w:numFmt w:val="lowerLetter"/>
+      <w:lvlText w:val="%5."/>
+      <w:lvlJc w:val="left"/>
+      <w:pPr>
+        <w:ind w:left="3948" w:hanging="360"/>
+      </w:pPr>
+    </w:lvl>
+    <w:lvl w:ilvl="5" w:tplc="0C0A001B" w:tentative="1">
+      <w:start w:val="1"/>
+      <w:numFmt w:val="lowerRoman"/>
+      <w:lvlText w:val="%6."/>
+      <w:lvlJc w:val="right"/>
+      <w:pPr>
+        <w:ind w:left="4668" w:hanging="180"/>
+      </w:pPr>
+    </w:lvl>
+    <w:lvl w:ilvl="6" w:tplc="0C0A000F" w:tentative="1">
+      <w:start w:val="1"/>
+      <w:numFmt w:val="decimal"/>
+      <w:lvlText w:val="%7."/>
+      <w:lvlJc w:val="left"/>
+      <w:pPr>
+        <w:ind w:left="5388" w:hanging="360"/>
+      </w:pPr>
+    </w:lvl>
+    <w:lvl w:ilvl="7" w:tplc="0C0A0019" w:tentative="1">
+      <w:start w:val="1"/>
+      <w:numFmt w:val="lowerLetter"/>
+      <w:lvlText w:val="%8."/>
+      <w:lvlJc w:val="left"/>
+      <w:pPr>
+        <w:ind w:left="6108" w:hanging="360"/>
+      </w:pPr>
+    </w:lvl>
+    <w:lvl w:ilvl="8" w:tplc="0C0A001B" w:tentative="1">
+      <w:start w:val="1"/>
+      <w:numFmt w:val="lowerRoman"/>
+      <w:lvlText w:val="%9."/>
+      <w:lvlJc w:val="right"/>
+      <w:pPr>
+        <w:ind w:left="6828" w:hanging="180"/>
+      </w:pPr>
+    </w:lvl>
+  </w:abstractNum>
+  <w:abstractNum w:abstractNumId="3" w15:restartNumberingAfterBreak="0">
     <w:nsid w:val="40647760"/>
     <w:multiLevelType w:val="hybridMultilevel"/>
     <w:tmpl w:val="CD5AB3B2"/>
@@ -3471,7 +4735,7 @@
       </w:rPr>
     </w:lvl>
   </w:abstractNum>
-  <w:abstractNum w:abstractNumId="3" w15:restartNumberingAfterBreak="0">
+  <w:abstractNum w:abstractNumId="4" w15:restartNumberingAfterBreak="0">
     <w:nsid w:val="47B06765"/>
     <w:multiLevelType w:val="hybridMultilevel"/>
     <w:tmpl w:val="964A1726"/>
@@ -3560,7 +4824,7 @@
       </w:pPr>
     </w:lvl>
   </w:abstractNum>
-  <w:abstractNum w:abstractNumId="4" w15:restartNumberingAfterBreak="0">
+  <w:abstractNum w:abstractNumId="5" w15:restartNumberingAfterBreak="0">
     <w:nsid w:val="736B1C9B"/>
     <w:multiLevelType w:val="hybridMultilevel"/>
     <w:tmpl w:val="1C86CA94"/>
@@ -3649,7 +4913,7 @@
       </w:pPr>
     </w:lvl>
   </w:abstractNum>
-  <w:abstractNum w:abstractNumId="5" w15:restartNumberingAfterBreak="0">
+  <w:abstractNum w:abstractNumId="6" w15:restartNumberingAfterBreak="0">
     <w:nsid w:val="771069CC"/>
     <w:multiLevelType w:val="multilevel"/>
     <w:tmpl w:val="FC363C18"/>
@@ -3762,7 +5026,7 @@
       </w:rPr>
     </w:lvl>
   </w:abstractNum>
-  <w:abstractNum w:abstractNumId="6" w15:restartNumberingAfterBreak="0">
+  <w:abstractNum w:abstractNumId="7" w15:restartNumberingAfterBreak="0">
     <w:nsid w:val="7E556588"/>
     <w:multiLevelType w:val="hybridMultilevel"/>
     <w:tmpl w:val="D916D620"/>
@@ -3875,7 +5139,7 @@
       </w:rPr>
     </w:lvl>
   </w:abstractNum>
-  <w:abstractNum w:abstractNumId="7" w15:restartNumberingAfterBreak="0">
+  <w:abstractNum w:abstractNumId="8" w15:restartNumberingAfterBreak="0">
     <w:nsid w:val="7FD606EA"/>
     <w:multiLevelType w:val="hybridMultilevel"/>
     <w:tmpl w:val="0EAE6D9A"/>
@@ -3965,28 +5229,31 @@
     </w:lvl>
   </w:abstractNum>
   <w:num w:numId="1">
-    <w:abstractNumId w:val="3"/>
+    <w:abstractNumId w:val="4"/>
   </w:num>
   <w:num w:numId="2">
     <w:abstractNumId w:val="0"/>
   </w:num>
   <w:num w:numId="3">
-    <w:abstractNumId w:val="7"/>
+    <w:abstractNumId w:val="8"/>
   </w:num>
   <w:num w:numId="4">
-    <w:abstractNumId w:val="4"/>
+    <w:abstractNumId w:val="5"/>
   </w:num>
   <w:num w:numId="5">
-    <w:abstractNumId w:val="2"/>
+    <w:abstractNumId w:val="3"/>
   </w:num>
   <w:num w:numId="6">
-    <w:abstractNumId w:val="6"/>
+    <w:abstractNumId w:val="7"/>
   </w:num>
   <w:num w:numId="7">
     <w:abstractNumId w:val="1"/>
   </w:num>
   <w:num w:numId="8">
-    <w:abstractNumId w:val="5"/>
+    <w:abstractNumId w:val="6"/>
+  </w:num>
+  <w:num w:numId="9">
+    <w:abstractNumId w:val="2"/>
   </w:num>
 </w:numbering>
 </file>
@@ -4396,7 +5663,7 @@
     <w:link w:val="Ttulo1Car"/>
     <w:uiPriority w:val="9"/>
     <w:qFormat/>
-    <w:rsid w:val="00A93D24"/>
+    <w:rsid w:val="00236F4D"/>
     <w:pPr>
       <w:keepNext/>
       <w:keepLines/>
@@ -4405,7 +5672,7 @@
     </w:pPr>
     <w:rPr>
       <w:rFonts w:asciiTheme="majorHAnsi" w:eastAsiaTheme="majorEastAsia" w:hAnsiTheme="majorHAnsi" w:cstheme="majorBidi"/>
-      <w:color w:val="2F5496" w:themeColor="accent1" w:themeShade="BF"/>
+      <w:color w:val="ED7D31" w:themeColor="accent2"/>
       <w:sz w:val="32"/>
       <w:szCs w:val="32"/>
     </w:rPr>
@@ -4418,7 +5685,7 @@
     <w:uiPriority w:val="9"/>
     <w:unhideWhenUsed/>
     <w:qFormat/>
-    <w:rsid w:val="009D3F15"/>
+    <w:rsid w:val="00236F4D"/>
     <w:pPr>
       <w:keepNext/>
       <w:keepLines/>
@@ -4427,7 +5694,7 @@
     </w:pPr>
     <w:rPr>
       <w:rFonts w:asciiTheme="majorHAnsi" w:eastAsiaTheme="majorEastAsia" w:hAnsiTheme="majorHAnsi" w:cstheme="majorBidi"/>
-      <w:color w:val="2F5496" w:themeColor="accent1" w:themeShade="BF"/>
+      <w:color w:val="ED7D31" w:themeColor="accent2"/>
       <w:sz w:val="26"/>
       <w:szCs w:val="26"/>
     </w:rPr>
@@ -4484,7 +5751,7 @@
     <w:uiPriority w:val="9"/>
     <w:unhideWhenUsed/>
     <w:qFormat/>
-    <w:rsid w:val="008271AC"/>
+    <w:rsid w:val="006D000B"/>
     <w:pPr>
       <w:keepNext/>
       <w:keepLines/>
@@ -4493,7 +5760,7 @@
     </w:pPr>
     <w:rPr>
       <w:rFonts w:asciiTheme="majorHAnsi" w:eastAsiaTheme="majorEastAsia" w:hAnsiTheme="majorHAnsi" w:cstheme="majorBidi"/>
-      <w:color w:val="2F5496" w:themeColor="accent1" w:themeShade="BF"/>
+      <w:color w:val="ED7D31" w:themeColor="accent2"/>
     </w:rPr>
   </w:style>
   <w:style w:type="paragraph" w:styleId="Ttulo6">
@@ -4559,10 +5826,10 @@
     <w:basedOn w:val="Fuentedeprrafopredeter"/>
     <w:link w:val="Ttulo1"/>
     <w:uiPriority w:val="9"/>
-    <w:rsid w:val="00A93D24"/>
+    <w:rsid w:val="00236F4D"/>
     <w:rPr>
       <w:rFonts w:asciiTheme="majorHAnsi" w:eastAsiaTheme="majorEastAsia" w:hAnsiTheme="majorHAnsi" w:cstheme="majorBidi"/>
-      <w:color w:val="2F5496" w:themeColor="accent1" w:themeShade="BF"/>
+      <w:color w:val="ED7D31" w:themeColor="accent2"/>
       <w:sz w:val="32"/>
       <w:szCs w:val="32"/>
     </w:rPr>
@@ -4595,10 +5862,10 @@
     <w:basedOn w:val="Fuentedeprrafopredeter"/>
     <w:link w:val="Ttulo2"/>
     <w:uiPriority w:val="9"/>
-    <w:rsid w:val="009D3F15"/>
+    <w:rsid w:val="00236F4D"/>
     <w:rPr>
       <w:rFonts w:asciiTheme="majorHAnsi" w:eastAsiaTheme="majorEastAsia" w:hAnsiTheme="majorHAnsi" w:cstheme="majorBidi"/>
-      <w:color w:val="2F5496" w:themeColor="accent1" w:themeShade="BF"/>
+      <w:color w:val="ED7D31" w:themeColor="accent2"/>
       <w:sz w:val="26"/>
       <w:szCs w:val="26"/>
     </w:rPr>
@@ -4634,10 +5901,10 @@
     <w:basedOn w:val="Fuentedeprrafopredeter"/>
     <w:link w:val="Ttulo5"/>
     <w:uiPriority w:val="9"/>
-    <w:rsid w:val="008271AC"/>
+    <w:rsid w:val="006D000B"/>
     <w:rPr>
       <w:rFonts w:asciiTheme="majorHAnsi" w:eastAsiaTheme="majorEastAsia" w:hAnsiTheme="majorHAnsi" w:cstheme="majorBidi"/>
-      <w:color w:val="2F5496" w:themeColor="accent1" w:themeShade="BF"/>
+      <w:color w:val="ED7D31" w:themeColor="accent2"/>
     </w:rPr>
   </w:style>
   <w:style w:type="character" w:customStyle="1" w:styleId="Ttulo6Car">
@@ -4774,6 +6041,18 @@
       <w:ind w:left="220" w:hanging="220"/>
     </w:pPr>
   </w:style>
+  <w:style w:type="character" w:styleId="Hipervnculovisitado">
+    <w:name w:val="FollowedHyperlink"/>
+    <w:basedOn w:val="Fuentedeprrafopredeter"/>
+    <w:uiPriority w:val="99"/>
+    <w:semiHidden/>
+    <w:unhideWhenUsed/>
+    <w:rsid w:val="0071476D"/>
+    <w:rPr>
+      <w:color w:val="954F72" w:themeColor="followedHyperlink"/>
+      <w:u w:val="single"/>
+    </w:rPr>
+  </w:style>
 </w:styles>
 </file>
 
@@ -4885,6 +6164,8 @@
   </w:compat>
   <w:rsids>
     <w:rsidRoot w:val="00CB07A5"/>
+    <w:rsid w:val="0044466E"/>
+    <w:rsid w:val="007351F5"/>
     <w:rsid w:val="00CB07A5"/>
     <w:rsid w:val="00FC2678"/>
   </w:rsids>
@@ -5684,7 +6965,7 @@
 </file>
 
 <file path=customXml/itemProps1.xml><?xml version="1.0" encoding="utf-8"?>
-<ds:datastoreItem xmlns:ds="http://schemas.openxmlformats.org/officeDocument/2006/customXml" ds:itemID="{BADA1A55-392F-4FC8-A1EB-1F4B59DA5B0E}">
+<ds:datastoreItem xmlns:ds="http://schemas.openxmlformats.org/officeDocument/2006/customXml" ds:itemID="{EE09CDB9-9288-4B4C-82FF-F11FF8291889}">
   <ds:schemaRefs>
     <ds:schemaRef ds:uri="http://schemas.openxmlformats.org/officeDocument/2006/bibliography"/>
   </ds:schemaRefs>

</xml_diff>

<commit_message>
FIX Javadoc CLEAN Laravel ADD new docs
</commit_message>
<xml_diff>
--- a/Docs/GestY - Documentacion.docx
+++ b/Docs/GestY - Documentacion.docx
@@ -3299,13 +3299,69 @@
       <w:r>
         <w:t xml:space="preserve">Este comando nos descargará una versión limpia de </w:t>
       </w:r>
+      <w:r>
+        <w:t>L</w:t>
+      </w:r>
+      <w:r>
+        <w:t>aravel</w:t>
+      </w:r>
+      <w:r>
+        <w:t xml:space="preserve"> 9. </w:t>
+      </w:r>
+    </w:p>
+    <w:p>
+      <w:pPr>
+        <w:pStyle w:val="Prrafodelista"/>
+        <w:ind w:left="1776"/>
+        <w:jc w:val="both"/>
+      </w:pPr>
+    </w:p>
+    <w:p>
+      <w:pPr>
+        <w:pStyle w:val="Prrafodelista"/>
+        <w:ind w:left="1776"/>
+        <w:jc w:val="both"/>
+      </w:pPr>
+      <w:r>
+        <w:t xml:space="preserve">Junto a Laravel base, vamos a instalar dos paquetes más, </w:t>
+      </w:r>
       <w:proofErr w:type="spellStart"/>
       <w:r>
-        <w:t>laravel</w:t>
+        <w:rPr>
+          <w:b/>
+          <w:i/>
+        </w:rPr>
+        <w:t>TailwindCSS</w:t>
       </w:r>
       <w:proofErr w:type="spellEnd"/>
       <w:r>
-        <w:t xml:space="preserve"> 9. </w:t>
+        <w:rPr>
+          <w:b/>
+          <w:i/>
+        </w:rPr>
+        <w:t xml:space="preserve"> </w:t>
+      </w:r>
+      <w:r>
+        <w:t xml:space="preserve">y </w:t>
+      </w:r>
+      <w:proofErr w:type="spellStart"/>
+      <w:r>
+        <w:rPr>
+          <w:b/>
+          <w:i/>
+        </w:rPr>
+        <w:t>Breeze</w:t>
+      </w:r>
+      <w:proofErr w:type="spellEnd"/>
+      <w:r>
+        <w:rPr>
+          <w:b/>
+          <w:i/>
+        </w:rPr>
+        <w:t>.</w:t>
+      </w:r>
+      <w:r>
+        <w:t xml:space="preserve"> </w:t>
       </w:r>
     </w:p>
     <w:p>
@@ -3321,46 +3377,41 @@
         <w:ind w:left="1776"/>
         <w:jc w:val="both"/>
       </w:pPr>
-      <w:r>
-        <w:t xml:space="preserve">Junto a Laravel base, vamos a instalar dos paquetes más, </w:t>
-      </w:r>
       <w:proofErr w:type="spellStart"/>
       <w:r>
         <w:rPr>
-          <w:b/>
           <w:i/>
         </w:rPr>
         <w:t>TailwindCSS</w:t>
       </w:r>
       <w:proofErr w:type="spellEnd"/>
       <w:r>
-        <w:rPr>
-          <w:b/>
-          <w:i/>
-        </w:rPr>
-        <w:t xml:space="preserve"> </w:t>
-      </w:r>
-      <w:r>
-        <w:t xml:space="preserve">y </w:t>
-      </w:r>
+        <w:t xml:space="preserve"> es un Framework de CSS el cual nos permitirá desarrollar nuestras vistas de forma cómoda y sencilla, haciendo mucho más cómodo nuestro trabajo.</w:t>
+      </w:r>
+    </w:p>
+    <w:p>
+      <w:pPr>
+        <w:pStyle w:val="Prrafodelista"/>
+        <w:ind w:left="1776"/>
+        <w:jc w:val="both"/>
+      </w:pPr>
+    </w:p>
+    <w:p>
+      <w:pPr>
+        <w:pStyle w:val="Prrafodelista"/>
+        <w:ind w:left="1776"/>
+        <w:jc w:val="both"/>
+      </w:pPr>
       <w:proofErr w:type="spellStart"/>
       <w:r>
         <w:rPr>
-          <w:b/>
           <w:i/>
         </w:rPr>
         <w:t>Breeze</w:t>
       </w:r>
       <w:proofErr w:type="spellEnd"/>
       <w:r>
-        <w:rPr>
-          <w:b/>
-          <w:i/>
-        </w:rPr>
-        <w:t>.</w:t>
-      </w:r>
-      <w:r>
-        <w:t xml:space="preserve"> </w:t>
+        <w:t xml:space="preserve"> es un paquete desarrollado por el propio Laravel, el cual, al instalarlo, nos crea una estructura de usuarios básica, creando registros, inicio de sesión y toda una estructura de páginas en torno a un ámbito de usuarios. </w:t>
       </w:r>
     </w:p>
     <w:p>
@@ -3376,16 +3427,8 @@
         <w:ind w:left="1776"/>
         <w:jc w:val="both"/>
       </w:pPr>
-      <w:proofErr w:type="spellStart"/>
-      <w:r>
-        <w:rPr>
-          <w:i/>
-        </w:rPr>
-        <w:t>TailwindCSS</w:t>
-      </w:r>
-      <w:proofErr w:type="spellEnd"/>
-      <w:r>
-        <w:t xml:space="preserve"> es un Framework de CSS el cual nos permitirá desarrollar nuestras vistas de forma cómoda y sencilla, haciendo mucho más cómodo nuestro trabajo.</w:t>
+      <w:r>
+        <w:t>Laravel cuenta con un complejo sistema de ficheros, los cuales necesitan unos de otros para el correcto funcionamiento de la web.</w:t>
       </w:r>
     </w:p>
     <w:p>
@@ -3394,55 +3437,6 @@
         <w:ind w:left="1776"/>
         <w:jc w:val="both"/>
       </w:pPr>
-    </w:p>
-    <w:p>
-      <w:pPr>
-        <w:pStyle w:val="Prrafodelista"/>
-        <w:ind w:left="1776"/>
-        <w:jc w:val="both"/>
-      </w:pPr>
-      <w:proofErr w:type="spellStart"/>
-      <w:r>
-        <w:rPr>
-          <w:i/>
-        </w:rPr>
-        <w:t>Breeze</w:t>
-      </w:r>
-      <w:proofErr w:type="spellEnd"/>
-      <w:r>
-        <w:t xml:space="preserve"> es un paquete desarrollado por el propio Laravel, el cual, al instalarlo, nos crea una estructura de usuarios básica, creando registros, inicio de sesión y toda una estructura de páginas en torno a un ámbito de usuarios. </w:t>
-      </w:r>
-    </w:p>
-    <w:p>
-      <w:pPr>
-        <w:pStyle w:val="Prrafodelista"/>
-        <w:ind w:left="1776"/>
-        <w:jc w:val="both"/>
-      </w:pPr>
-    </w:p>
-    <w:p>
-      <w:pPr>
-        <w:pStyle w:val="Prrafodelista"/>
-        <w:ind w:left="1776"/>
-        <w:jc w:val="both"/>
-      </w:pPr>
-    </w:p>
-    <w:p>
-      <w:pPr>
-        <w:pStyle w:val="Prrafodelista"/>
-        <w:ind w:left="1776"/>
-        <w:jc w:val="both"/>
-      </w:pPr>
-    </w:p>
-    <w:p>
-      <w:pPr>
-        <w:pStyle w:val="Prrafodelista"/>
-        <w:ind w:left="1776"/>
-        <w:jc w:val="both"/>
-      </w:pPr>
-      <w:r>
-        <w:t>Laravel cuenta con un complejo sistema de ficheros, los cuales necesitan unos de otros para el correcto funcionamiento de la web.</w:t>
-      </w:r>
     </w:p>
     <w:p>
       <w:pPr>
@@ -3462,7 +3456,7 @@
               <wp:align>left</wp:align>
             </wp:positionH>
             <wp:positionV relativeFrom="paragraph">
-              <wp:posOffset>152462</wp:posOffset>
+              <wp:posOffset>454225</wp:posOffset>
             </wp:positionV>
             <wp:extent cx="1612265" cy="3052445"/>
             <wp:effectExtent l="152400" t="152400" r="368935" b="357505"/>
@@ -3493,7 +3487,7 @@
                   <pic:spPr>
                     <a:xfrm>
                       <a:off x="0" y="0"/>
-                      <a:ext cx="1618011" cy="3063367"/>
+                      <a:ext cx="1612265" cy="3052445"/>
                     </a:xfrm>
                     <a:prstGeom prst="rect">
                       <a:avLst/>
@@ -3521,13 +3515,6 @@
           </wp:anchor>
         </w:drawing>
       </w:r>
-    </w:p>
-    <w:p>
-      <w:pPr>
-        <w:pStyle w:val="Prrafodelista"/>
-        <w:ind w:left="1776"/>
-        <w:jc w:val="both"/>
-      </w:pPr>
       <w:r>
         <w:br/>
         <w:t>Este es el árbol de archivos de Laravel. Para que la aplicación funcione correctamente requiere de todos ellos.</w:t>
@@ -3546,6 +3533,59 @@
       <w:proofErr w:type="spellEnd"/>
       <w:r>
         <w:t xml:space="preserve">, el cual será indispensable para el funcionamiento de nuestro proyecto. </w:t>
+      </w:r>
+    </w:p>
+    <w:p>
+      <w:pPr>
+        <w:pStyle w:val="Prrafodelista"/>
+        <w:ind w:left="1776"/>
+        <w:jc w:val="both"/>
+      </w:pPr>
+    </w:p>
+    <w:p>
+      <w:pPr>
+        <w:pStyle w:val="Prrafodelista"/>
+        <w:ind w:left="1776"/>
+        <w:jc w:val="both"/>
+      </w:pPr>
+      <w:r>
+        <w:t>También</w:t>
+      </w:r>
+      <w:r>
+        <w:t xml:space="preserve"> cuenta con el </w:t>
+      </w:r>
+      <w:proofErr w:type="gramStart"/>
+      <w:r>
+        <w:t xml:space="preserve">fichero </w:t>
+      </w:r>
+      <w:r>
+        <w:rPr>
+          <w:b/>
+          <w:i/>
+        </w:rPr>
+        <w:t>.</w:t>
+      </w:r>
+      <w:proofErr w:type="spellStart"/>
+      <w:r>
+        <w:rPr>
+          <w:b/>
+          <w:i/>
+        </w:rPr>
+        <w:t>env</w:t>
+      </w:r>
+      <w:proofErr w:type="spellEnd"/>
+      <w:proofErr w:type="gramEnd"/>
+      <w:r>
+        <w:t xml:space="preserve">, en el cual se </w:t>
+      </w:r>
+      <w:r>
+        <w:t>encuentran</w:t>
+      </w:r>
+      <w:r>
+        <w:t xml:space="preserve"> variables de entorno, tales como credenciales a base de datos, </w:t>
+      </w:r>
+      <w:r>
+        <w:t xml:space="preserve">configuración de correo, etc. </w:t>
       </w:r>
     </w:p>
     <w:p>
@@ -3750,13 +3790,13 @@
           <wp:anchor distT="0" distB="0" distL="114300" distR="114300" simplePos="0" relativeHeight="251659264" behindDoc="0" locked="0" layoutInCell="1" allowOverlap="1" wp14:anchorId="0A415FE3">
             <wp:simplePos x="0" y="0"/>
             <wp:positionH relativeFrom="column">
-              <wp:posOffset>2363450</wp:posOffset>
+              <wp:posOffset>2590800</wp:posOffset>
             </wp:positionH>
             <wp:positionV relativeFrom="paragraph">
-              <wp:posOffset>6124</wp:posOffset>
+              <wp:posOffset>147320</wp:posOffset>
             </wp:positionV>
-            <wp:extent cx="3057525" cy="1914525"/>
-            <wp:effectExtent l="152400" t="152400" r="371475" b="371475"/>
+            <wp:extent cx="2832735" cy="1773555"/>
+            <wp:effectExtent l="152400" t="152400" r="367665" b="360045"/>
             <wp:wrapSquare wrapText="bothSides"/>
             <wp:docPr id="4" name="Imagen 4"/>
             <wp:cNvGraphicFramePr>
@@ -3784,7 +3824,7 @@
                   <pic:spPr>
                     <a:xfrm>
                       <a:off x="0" y="0"/>
-                      <a:ext cx="3057525" cy="1914525"/>
+                      <a:ext cx="2832735" cy="1773555"/>
                     </a:xfrm>
                     <a:prstGeom prst="rect">
                       <a:avLst/>
@@ -3803,6 +3843,12 @@
                 </pic:pic>
               </a:graphicData>
             </a:graphic>
+            <wp14:sizeRelH relativeFrom="margin">
+              <wp14:pctWidth>0</wp14:pctWidth>
+            </wp14:sizeRelH>
+            <wp14:sizeRelV relativeFrom="margin">
+              <wp14:pctHeight>0</wp14:pctHeight>
+            </wp14:sizeRelV>
           </wp:anchor>
         </w:drawing>
       </w:r>
@@ -3831,14 +3877,6 @@
         <w:jc w:val="both"/>
       </w:pPr>
       <w:r>
-        <w:t>- Http</w:t>
-      </w:r>
-    </w:p>
-    <w:p>
-      <w:pPr>
-        <w:jc w:val="both"/>
-      </w:pPr>
-      <w:r>
         <w:t xml:space="preserve">- </w:t>
       </w:r>
       <w:proofErr w:type="spellStart"/>
@@ -3850,88 +3888,159 @@
     <w:p>
       <w:pPr>
         <w:jc w:val="both"/>
+      </w:pPr>
+      <w:r>
+        <w:t>- Htt</w:t>
+      </w:r>
+      <w:r>
+        <w:t>p</w:t>
+      </w:r>
+    </w:p>
+    <w:p>
+      <w:pPr>
+        <w:jc w:val="both"/>
+      </w:pPr>
+      <w:r>
+        <w:t xml:space="preserve">     - </w:t>
+      </w:r>
+      <w:proofErr w:type="spellStart"/>
+      <w:r>
+        <w:t>Controllers</w:t>
+      </w:r>
+      <w:proofErr w:type="spellEnd"/>
+    </w:p>
+    <w:p>
+      <w:pPr>
+        <w:jc w:val="both"/>
+      </w:pPr>
+      <w:r>
+        <w:t xml:space="preserve">     - Middlewares</w:t>
+      </w:r>
+    </w:p>
+    <w:p>
+      <w:pPr>
+        <w:jc w:val="both"/>
+      </w:pPr>
+      <w:r>
+        <w:t xml:space="preserve">     - </w:t>
+      </w:r>
+      <w:proofErr w:type="spellStart"/>
+      <w:r>
+        <w:t>Requests</w:t>
+      </w:r>
+      <w:proofErr w:type="spellEnd"/>
+    </w:p>
+    <w:p>
+      <w:pPr>
+        <w:jc w:val="both"/>
+      </w:pPr>
+    </w:p>
+    <w:p>
+      <w:pPr>
+        <w:jc w:val="both"/>
+      </w:pPr>
+    </w:p>
+    <w:p>
+      <w:pPr>
+        <w:jc w:val="both"/>
         <w:rPr>
           <w:u w:val="single"/>
         </w:rPr>
       </w:pPr>
-    </w:p>
-    <w:p>
-      <w:pPr>
-        <w:jc w:val="both"/>
+      <w:r>
         <w:rPr>
           <w:u w:val="single"/>
         </w:rPr>
-      </w:pPr>
-    </w:p>
-    <w:p>
-      <w:pPr>
-        <w:pStyle w:val="Prrafodelista"/>
-        <w:ind w:left="1776"/>
-        <w:jc w:val="both"/>
-      </w:pPr>
-    </w:p>
-    <w:p>
-      <w:pPr>
-        <w:pStyle w:val="Prrafodelista"/>
-        <w:ind w:left="1776"/>
-        <w:jc w:val="both"/>
-      </w:pPr>
-    </w:p>
-    <w:p>
-      <w:pPr>
-        <w:pStyle w:val="Prrafodelista"/>
-        <w:ind w:left="1776"/>
-        <w:jc w:val="both"/>
-        <w:rPr>
-          <w:rStyle w:val="nfasisintenso"/>
-        </w:rPr>
-      </w:pPr>
-      <w:r>
-        <w:rPr>
-          <w:rStyle w:val="nfasisintenso"/>
-        </w:rPr>
-        <w:t>Imágenes</w:t>
-      </w:r>
-    </w:p>
-    <w:p>
-      <w:pPr>
-        <w:pStyle w:val="Prrafodelista"/>
-        <w:ind w:left="1776"/>
-        <w:jc w:val="both"/>
-      </w:pPr>
-    </w:p>
-    <w:p>
-      <w:pPr>
-        <w:pStyle w:val="Prrafodelista"/>
-        <w:ind w:left="1776"/>
-        <w:jc w:val="both"/>
-        <w:rPr>
-          <w:rStyle w:val="nfasisintenso"/>
-        </w:rPr>
-      </w:pPr>
-    </w:p>
-    <w:p>
-      <w:pPr>
-        <w:pStyle w:val="Prrafodelista"/>
-        <w:ind w:left="1776"/>
-        <w:jc w:val="both"/>
-      </w:pPr>
-    </w:p>
-    <w:p>
-      <w:pPr>
-        <w:rPr>
-          <w:b/>
-          <w:i/>
-          <w:u w:val="single"/>
-        </w:rPr>
-      </w:pPr>
-      <w:r>
-        <w:rPr>
-          <w:b/>
-          <w:i/>
-          <w:u w:val="single"/>
-        </w:rPr>
-        <w:br w:type="page"/>
+        <w:t>¿Qué es un modelo en Laravel?</w:t>
+      </w:r>
+    </w:p>
+    <w:p>
+      <w:pPr>
+        <w:jc w:val="both"/>
+      </w:pPr>
+      <w:r>
+        <w:t>L</w:t>
+      </w:r>
+      <w:r>
+        <w:t>os modelos son clases que representan la interacción con la base de datos. Proporcionan una capa de abstracción entre la base de datos y la lógica de la aplicación, lo que permite realizar operaciones de creación, lectura, actualización y eliminación (CRUD) de datos de una manera fácil y estructurada.</w:t>
+      </w:r>
+    </w:p>
+    <w:p>
+      <w:pPr>
+        <w:jc w:val="both"/>
+      </w:pPr>
+      <w:r>
+        <w:rPr>
+          <w:noProof/>
+        </w:rPr>
+        <w:drawing>
+          <wp:anchor distT="0" distB="0" distL="114300" distR="114300" simplePos="0" relativeHeight="251661312" behindDoc="0" locked="0" layoutInCell="1" allowOverlap="1" wp14:anchorId="10BF2B6D">
+            <wp:simplePos x="0" y="0"/>
+            <wp:positionH relativeFrom="column">
+              <wp:posOffset>19685</wp:posOffset>
+            </wp:positionH>
+            <wp:positionV relativeFrom="paragraph">
+              <wp:posOffset>78105</wp:posOffset>
+            </wp:positionV>
+            <wp:extent cx="1503045" cy="1342390"/>
+            <wp:effectExtent l="152400" t="152400" r="363855" b="353060"/>
+            <wp:wrapSquare wrapText="bothSides"/>
+            <wp:docPr id="10" name="Imagen 10"/>
+            <wp:cNvGraphicFramePr>
+              <a:graphicFrameLocks xmlns:a="http://schemas.openxmlformats.org/drawingml/2006/main" noChangeAspect="1"/>
+            </wp:cNvGraphicFramePr>
+            <a:graphic xmlns:a="http://schemas.openxmlformats.org/drawingml/2006/main">
+              <a:graphicData uri="http://schemas.openxmlformats.org/drawingml/2006/picture">
+                <pic:pic xmlns:pic="http://schemas.openxmlformats.org/drawingml/2006/picture">
+                  <pic:nvPicPr>
+                    <pic:cNvPr id="1" name=""/>
+                    <pic:cNvPicPr/>
+                  </pic:nvPicPr>
+                  <pic:blipFill>
+                    <a:blip r:embed="rId17">
+                      <a:extLst>
+                        <a:ext uri="{28A0092B-C50C-407E-A947-70E740481C1C}">
+                          <a14:useLocalDpi xmlns:a14="http://schemas.microsoft.com/office/drawing/2010/main" val="0"/>
+                        </a:ext>
+                      </a:extLst>
+                    </a:blip>
+                    <a:stretch>
+                      <a:fillRect/>
+                    </a:stretch>
+                  </pic:blipFill>
+                  <pic:spPr>
+                    <a:xfrm>
+                      <a:off x="0" y="0"/>
+                      <a:ext cx="1503045" cy="1342390"/>
+                    </a:xfrm>
+                    <a:prstGeom prst="rect">
+                      <a:avLst/>
+                    </a:prstGeom>
+                    <a:ln>
+                      <a:noFill/>
+                    </a:ln>
+                    <a:effectLst>
+                      <a:outerShdw blurRad="292100" dist="139700" dir="2700000" algn="tl" rotWithShape="0">
+                        <a:srgbClr val="333333">
+                          <a:alpha val="65000"/>
+                        </a:srgbClr>
+                      </a:outerShdw>
+                    </a:effectLst>
+                  </pic:spPr>
+                </pic:pic>
+              </a:graphicData>
+            </a:graphic>
+            <wp14:sizeRelH relativeFrom="margin">
+              <wp14:pctWidth>0</wp14:pctWidth>
+            </wp14:sizeRelH>
+            <wp14:sizeRelV relativeFrom="margin">
+              <wp14:pctHeight>0</wp14:pctHeight>
+            </wp14:sizeRelV>
+          </wp:anchor>
+        </w:drawing>
+      </w:r>
+      <w:r>
+        <w:t>Vamos a necesitar los siguientes modelos:</w:t>
       </w:r>
     </w:p>
     <w:p>
@@ -3942,6 +4051,1718 @@
           <w:numId w:val="7"/>
         </w:numPr>
         <w:jc w:val="both"/>
+      </w:pPr>
+      <w:r>
+        <w:t>Company</w:t>
+      </w:r>
+    </w:p>
+    <w:p>
+      <w:pPr>
+        <w:pStyle w:val="Prrafodelista"/>
+        <w:numPr>
+          <w:ilvl w:val="0"/>
+          <w:numId w:val="7"/>
+        </w:numPr>
+        <w:jc w:val="both"/>
+      </w:pPr>
+      <w:r>
+        <w:t xml:space="preserve">Project (Llamado </w:t>
+      </w:r>
+      <w:proofErr w:type="spellStart"/>
+      <w:r>
+        <w:t>CProject</w:t>
+      </w:r>
+      <w:proofErr w:type="spellEnd"/>
+      <w:r>
+        <w:t xml:space="preserve"> por problema con una clase previamente creada)</w:t>
+      </w:r>
+    </w:p>
+    <w:p>
+      <w:pPr>
+        <w:pStyle w:val="Prrafodelista"/>
+        <w:numPr>
+          <w:ilvl w:val="0"/>
+          <w:numId w:val="7"/>
+        </w:numPr>
+        <w:jc w:val="both"/>
+      </w:pPr>
+      <w:r>
+        <w:t>Empleado</w:t>
+      </w:r>
+    </w:p>
+    <w:p>
+      <w:pPr>
+        <w:pStyle w:val="Prrafodelista"/>
+        <w:numPr>
+          <w:ilvl w:val="0"/>
+          <w:numId w:val="7"/>
+        </w:numPr>
+        <w:jc w:val="both"/>
+      </w:pPr>
+      <w:proofErr w:type="spellStart"/>
+      <w:r>
+        <w:t>Task</w:t>
+      </w:r>
+      <w:proofErr w:type="spellEnd"/>
+    </w:p>
+    <w:p>
+      <w:pPr>
+        <w:pStyle w:val="Prrafodelista"/>
+        <w:numPr>
+          <w:ilvl w:val="0"/>
+          <w:numId w:val="7"/>
+        </w:numPr>
+        <w:jc w:val="both"/>
+      </w:pPr>
+      <w:proofErr w:type="spellStart"/>
+      <w:r>
+        <w:t>User</w:t>
+      </w:r>
+      <w:proofErr w:type="spellEnd"/>
+      <w:r>
+        <w:t xml:space="preserve"> (Creado por defecto)</w:t>
+      </w:r>
+    </w:p>
+    <w:p>
+      <w:pPr>
+        <w:jc w:val="both"/>
+      </w:pPr>
+    </w:p>
+    <w:p>
+      <w:pPr>
+        <w:jc w:val="both"/>
+      </w:pPr>
+      <w:r>
+        <w:t>Vamos a replicar el siguiente diagrama entidad/relación:</w:t>
+      </w:r>
+    </w:p>
+    <w:p>
+      <w:pPr>
+        <w:jc w:val="both"/>
+      </w:pPr>
+    </w:p>
+    <w:p>
+      <w:pPr>
+        <w:jc w:val="both"/>
+      </w:pPr>
+      <w:r>
+        <w:drawing>
+          <wp:inline distT="0" distB="0" distL="0" distR="0" wp14:anchorId="403466C5" wp14:editId="25100034">
+            <wp:extent cx="5262595" cy="3157309"/>
+            <wp:effectExtent l="0" t="0" r="0" b="5080"/>
+            <wp:docPr id="11" name="Gráfico 11"/>
+            <wp:cNvGraphicFramePr>
+              <a:graphicFrameLocks xmlns:a="http://schemas.openxmlformats.org/drawingml/2006/main" noChangeAspect="1"/>
+            </wp:cNvGraphicFramePr>
+            <a:graphic xmlns:a="http://schemas.openxmlformats.org/drawingml/2006/main">
+              <a:graphicData uri="http://schemas.openxmlformats.org/drawingml/2006/picture">
+                <pic:pic xmlns:pic="http://schemas.openxmlformats.org/drawingml/2006/picture">
+                  <pic:nvPicPr>
+                    <pic:cNvPr id="1" name=""/>
+                    <pic:cNvPicPr/>
+                  </pic:nvPicPr>
+                  <pic:blipFill>
+                    <a:blip r:embed="rId18">
+                      <a:extLst>
+                        <a:ext uri="{96DAC541-7B7A-43D3-8B79-37D633B846F1}">
+                          <asvg:svgBlip xmlns:asvg="http://schemas.microsoft.com/office/drawing/2016/SVG/main" r:embed="rId19"/>
+                        </a:ext>
+                      </a:extLst>
+                    </a:blip>
+                    <a:stretch>
+                      <a:fillRect/>
+                    </a:stretch>
+                  </pic:blipFill>
+                  <pic:spPr>
+                    <a:xfrm>
+                      <a:off x="0" y="0"/>
+                      <a:ext cx="5268122" cy="3160625"/>
+                    </a:xfrm>
+                    <a:prstGeom prst="rect">
+                      <a:avLst/>
+                    </a:prstGeom>
+                  </pic:spPr>
+                </pic:pic>
+              </a:graphicData>
+            </a:graphic>
+          </wp:inline>
+        </w:drawing>
+      </w:r>
+    </w:p>
+    <w:p>
+      <w:pPr>
+        <w:jc w:val="both"/>
+      </w:pPr>
+    </w:p>
+    <w:p>
+      <w:pPr>
+        <w:jc w:val="both"/>
+      </w:pPr>
+      <w:r>
+        <w:t xml:space="preserve">Todos los modelos desarrollados contienen una variable llamada </w:t>
+      </w:r>
+      <w:r>
+        <w:rPr>
+          <w:i/>
+        </w:rPr>
+        <w:t>$</w:t>
+      </w:r>
+      <w:proofErr w:type="spellStart"/>
+      <w:r>
+        <w:rPr>
+          <w:i/>
+        </w:rPr>
+        <w:t>fillable</w:t>
+      </w:r>
+      <w:proofErr w:type="spellEnd"/>
+      <w:r>
+        <w:t xml:space="preserve">, la cual contiene los campos que va a tener este modelo en base de datos que, junto a un fichero de </w:t>
+      </w:r>
+      <w:r>
+        <w:rPr>
+          <w:b/>
+          <w:i/>
+        </w:rPr>
+        <w:t>migración</w:t>
+      </w:r>
+      <w:r>
+        <w:t xml:space="preserve">, situado en </w:t>
+      </w:r>
+      <w:proofErr w:type="spellStart"/>
+      <w:r>
+        <w:rPr>
+          <w:b/>
+          <w:i/>
+        </w:rPr>
+        <w:t>database</w:t>
+      </w:r>
+      <w:proofErr w:type="spellEnd"/>
+      <w:r>
+        <w:rPr>
+          <w:b/>
+          <w:i/>
+        </w:rPr>
+        <w:t>/</w:t>
+      </w:r>
+      <w:proofErr w:type="spellStart"/>
+      <w:r>
+        <w:rPr>
+          <w:b/>
+          <w:i/>
+        </w:rPr>
+        <w:t>migrations</w:t>
+      </w:r>
+      <w:proofErr w:type="spellEnd"/>
+      <w:r>
+        <w:t>,</w:t>
+      </w:r>
+      <w:r>
+        <w:rPr>
+          <w:b/>
+          <w:i/>
+        </w:rPr>
+        <w:t xml:space="preserve"> </w:t>
+      </w:r>
+      <w:r>
+        <w:t>generan</w:t>
+      </w:r>
+      <w:r>
+        <w:t xml:space="preserve"> la tabla pertinente en la base de datos. </w:t>
+      </w:r>
+    </w:p>
+    <w:p>
+      <w:pPr>
+        <w:jc w:val="both"/>
+      </w:pPr>
+    </w:p>
+    <w:p>
+      <w:pPr>
+        <w:jc w:val="both"/>
+      </w:pPr>
+      <w:r>
+        <w:t xml:space="preserve">Para crear nuevas migraciones, vamos a hacerlo a través de un comando de </w:t>
+      </w:r>
+      <w:proofErr w:type="spellStart"/>
+      <w:r>
+        <w:t>artisan</w:t>
+      </w:r>
+      <w:proofErr w:type="spellEnd"/>
+      <w:r>
+        <w:t>:</w:t>
+      </w:r>
+    </w:p>
+    <w:p>
+      <w:pPr>
+        <w:jc w:val="center"/>
+        <w:rPr>
+          <w:b/>
+          <w:i/>
+        </w:rPr>
+      </w:pPr>
+      <w:proofErr w:type="spellStart"/>
+      <w:r>
+        <w:rPr>
+          <w:b/>
+          <w:i/>
+        </w:rPr>
+        <w:lastRenderedPageBreak/>
+        <w:t>php</w:t>
+      </w:r>
+      <w:proofErr w:type="spellEnd"/>
+      <w:r>
+        <w:rPr>
+          <w:b/>
+          <w:i/>
+        </w:rPr>
+        <w:t xml:space="preserve"> </w:t>
+      </w:r>
+      <w:proofErr w:type="spellStart"/>
+      <w:r>
+        <w:rPr>
+          <w:b/>
+          <w:i/>
+        </w:rPr>
+        <w:t>artisan</w:t>
+      </w:r>
+      <w:proofErr w:type="spellEnd"/>
+      <w:r>
+        <w:rPr>
+          <w:b/>
+          <w:i/>
+        </w:rPr>
+        <w:t xml:space="preserve"> </w:t>
+      </w:r>
+      <w:proofErr w:type="spellStart"/>
+      <w:proofErr w:type="gramStart"/>
+      <w:r>
+        <w:rPr>
+          <w:b/>
+          <w:i/>
+        </w:rPr>
+        <w:t>make:migration</w:t>
+      </w:r>
+      <w:proofErr w:type="spellEnd"/>
+      <w:proofErr w:type="gramEnd"/>
+      <w:r>
+        <w:rPr>
+          <w:b/>
+          <w:i/>
+        </w:rPr>
+        <w:t xml:space="preserve"> </w:t>
+      </w:r>
+      <w:proofErr w:type="spellStart"/>
+      <w:r>
+        <w:rPr>
+          <w:b/>
+          <w:i/>
+        </w:rPr>
+        <w:t>CreateCompanyTask</w:t>
+      </w:r>
+      <w:proofErr w:type="spellEnd"/>
+    </w:p>
+    <w:p>
+      <w:pPr>
+        <w:jc w:val="both"/>
+      </w:pPr>
+    </w:p>
+    <w:p>
+      <w:pPr>
+        <w:jc w:val="both"/>
+      </w:pPr>
+    </w:p>
+    <w:p>
+      <w:pPr>
+        <w:pStyle w:val="Prrafodelista"/>
+        <w:numPr>
+          <w:ilvl w:val="0"/>
+          <w:numId w:val="10"/>
+        </w:numPr>
+        <w:jc w:val="both"/>
+      </w:pPr>
+      <w:r>
+        <w:t>Empleado</w:t>
+      </w:r>
+      <w:r>
+        <w:t>:</w:t>
+      </w:r>
+    </w:p>
+    <w:p>
+      <w:pPr>
+        <w:pStyle w:val="Prrafodelista"/>
+        <w:jc w:val="both"/>
+      </w:pPr>
+      <w:r>
+        <w:rPr>
+          <w:noProof/>
+        </w:rPr>
+        <w:drawing>
+          <wp:inline distT="0" distB="0" distL="0" distR="0" wp14:anchorId="3256DBF2" wp14:editId="73CC26A1">
+            <wp:extent cx="4469690" cy="3350691"/>
+            <wp:effectExtent l="152400" t="152400" r="369570" b="364490"/>
+            <wp:docPr id="12" name="Imagen 12"/>
+            <wp:cNvGraphicFramePr>
+              <a:graphicFrameLocks xmlns:a="http://schemas.openxmlformats.org/drawingml/2006/main" noChangeAspect="1"/>
+            </wp:cNvGraphicFramePr>
+            <a:graphic xmlns:a="http://schemas.openxmlformats.org/drawingml/2006/main">
+              <a:graphicData uri="http://schemas.openxmlformats.org/drawingml/2006/picture">
+                <pic:pic xmlns:pic="http://schemas.openxmlformats.org/drawingml/2006/picture">
+                  <pic:nvPicPr>
+                    <pic:cNvPr id="1" name=""/>
+                    <pic:cNvPicPr/>
+                  </pic:nvPicPr>
+                  <pic:blipFill>
+                    <a:blip r:embed="rId20"/>
+                    <a:stretch>
+                      <a:fillRect/>
+                    </a:stretch>
+                  </pic:blipFill>
+                  <pic:spPr>
+                    <a:xfrm>
+                      <a:off x="0" y="0"/>
+                      <a:ext cx="4524293" cy="3391624"/>
+                    </a:xfrm>
+                    <a:prstGeom prst="rect">
+                      <a:avLst/>
+                    </a:prstGeom>
+                    <a:ln>
+                      <a:noFill/>
+                    </a:ln>
+                    <a:effectLst>
+                      <a:outerShdw blurRad="292100" dist="139700" dir="2700000" algn="tl" rotWithShape="0">
+                        <a:srgbClr val="333333">
+                          <a:alpha val="65000"/>
+                        </a:srgbClr>
+                      </a:outerShdw>
+                    </a:effectLst>
+                  </pic:spPr>
+                </pic:pic>
+              </a:graphicData>
+            </a:graphic>
+          </wp:inline>
+        </w:drawing>
+      </w:r>
+    </w:p>
+    <w:p>
+      <w:pPr>
+        <w:pStyle w:val="Prrafodelista"/>
+        <w:jc w:val="both"/>
+      </w:pPr>
+    </w:p>
+    <w:p>
+      <w:pPr>
+        <w:pStyle w:val="Prrafodelista"/>
+        <w:numPr>
+          <w:ilvl w:val="0"/>
+          <w:numId w:val="7"/>
+        </w:numPr>
+        <w:jc w:val="both"/>
+      </w:pPr>
+      <w:r>
+        <w:t xml:space="preserve">Las funciones </w:t>
+      </w:r>
+      <w:proofErr w:type="spellStart"/>
+      <w:proofErr w:type="gramStart"/>
+      <w:r>
+        <w:t>user</w:t>
+      </w:r>
+      <w:proofErr w:type="spellEnd"/>
+      <w:r>
+        <w:t>(</w:t>
+      </w:r>
+      <w:proofErr w:type="gramEnd"/>
+      <w:r>
+        <w:t xml:space="preserve">) y </w:t>
+      </w:r>
+      <w:proofErr w:type="spellStart"/>
+      <w:r>
+        <w:t>company</w:t>
+      </w:r>
+      <w:proofErr w:type="spellEnd"/>
+      <w:r>
+        <w:t xml:space="preserve">() devuelven el usuario y la empresa a la que pertenece el usuario. </w:t>
+      </w:r>
+    </w:p>
+    <w:p>
+      <w:pPr>
+        <w:pStyle w:val="Prrafodelista"/>
+        <w:numPr>
+          <w:ilvl w:val="0"/>
+          <w:numId w:val="7"/>
+        </w:numPr>
+        <w:jc w:val="both"/>
+      </w:pPr>
+      <w:r>
+        <w:t xml:space="preserve">La función estática </w:t>
+      </w:r>
+      <w:proofErr w:type="spellStart"/>
+      <w:proofErr w:type="gramStart"/>
+      <w:r>
+        <w:t>isEmpty</w:t>
+      </w:r>
+      <w:proofErr w:type="spellEnd"/>
+      <w:r>
+        <w:t>(</w:t>
+      </w:r>
+      <w:proofErr w:type="gramEnd"/>
+      <w:r>
+        <w:t>) verifica si la colección pasa por parámetro esta vacía.</w:t>
+      </w:r>
+    </w:p>
+    <w:p>
+      <w:pPr>
+        <w:pStyle w:val="Prrafodelista"/>
+        <w:jc w:val="both"/>
+      </w:pPr>
+    </w:p>
+    <w:p>
+      <w:pPr>
+        <w:pStyle w:val="Prrafodelista"/>
+        <w:jc w:val="both"/>
+      </w:pPr>
+      <w:r>
+        <w:rPr>
+          <w:noProof/>
+        </w:rPr>
+        <w:drawing>
+          <wp:inline distT="0" distB="0" distL="0" distR="0" wp14:anchorId="526EC7A9" wp14:editId="7C850E09">
+            <wp:extent cx="4482479" cy="1310827"/>
+            <wp:effectExtent l="152400" t="152400" r="356235" b="365760"/>
+            <wp:docPr id="13" name="Imagen 13"/>
+            <wp:cNvGraphicFramePr>
+              <a:graphicFrameLocks xmlns:a="http://schemas.openxmlformats.org/drawingml/2006/main" noChangeAspect="1"/>
+            </wp:cNvGraphicFramePr>
+            <a:graphic xmlns:a="http://schemas.openxmlformats.org/drawingml/2006/main">
+              <a:graphicData uri="http://schemas.openxmlformats.org/drawingml/2006/picture">
+                <pic:pic xmlns:pic="http://schemas.openxmlformats.org/drawingml/2006/picture">
+                  <pic:nvPicPr>
+                    <pic:cNvPr id="1" name=""/>
+                    <pic:cNvPicPr/>
+                  </pic:nvPicPr>
+                  <pic:blipFill>
+                    <a:blip r:embed="rId21"/>
+                    <a:stretch>
+                      <a:fillRect/>
+                    </a:stretch>
+                  </pic:blipFill>
+                  <pic:spPr>
+                    <a:xfrm>
+                      <a:off x="0" y="0"/>
+                      <a:ext cx="4491888" cy="1313578"/>
+                    </a:xfrm>
+                    <a:prstGeom prst="rect">
+                      <a:avLst/>
+                    </a:prstGeom>
+                    <a:ln>
+                      <a:noFill/>
+                    </a:ln>
+                    <a:effectLst>
+                      <a:outerShdw blurRad="292100" dist="139700" dir="2700000" algn="tl" rotWithShape="0">
+                        <a:srgbClr val="333333">
+                          <a:alpha val="65000"/>
+                        </a:srgbClr>
+                      </a:outerShdw>
+                    </a:effectLst>
+                  </pic:spPr>
+                </pic:pic>
+              </a:graphicData>
+            </a:graphic>
+          </wp:inline>
+        </w:drawing>
+      </w:r>
+    </w:p>
+    <w:p>
+      <w:pPr>
+        <w:pStyle w:val="Prrafodelista"/>
+        <w:jc w:val="both"/>
+      </w:pPr>
+    </w:p>
+    <w:p>
+      <w:pPr>
+        <w:pStyle w:val="Prrafodelista"/>
+        <w:jc w:val="both"/>
+      </w:pPr>
+      <w:r>
+        <w:t>Esta es la migración para la creación de la tabla.</w:t>
+      </w:r>
+    </w:p>
+    <w:p>
+      <w:pPr>
+        <w:pStyle w:val="Prrafodelista"/>
+        <w:jc w:val="both"/>
+      </w:pPr>
+    </w:p>
+    <w:p>
+      <w:pPr>
+        <w:pStyle w:val="Prrafodelista"/>
+        <w:numPr>
+          <w:ilvl w:val="0"/>
+          <w:numId w:val="10"/>
+        </w:numPr>
+        <w:jc w:val="both"/>
+      </w:pPr>
+      <w:r>
+        <w:t>Company:</w:t>
+      </w:r>
+    </w:p>
+    <w:p>
+      <w:pPr>
+        <w:pStyle w:val="Prrafodelista"/>
+        <w:jc w:val="both"/>
+      </w:pPr>
+      <w:r>
+        <w:rPr>
+          <w:noProof/>
+        </w:rPr>
+        <w:lastRenderedPageBreak/>
+        <w:drawing>
+          <wp:inline distT="0" distB="0" distL="0" distR="0" wp14:anchorId="7E24FF3E" wp14:editId="2AEAB50A">
+            <wp:extent cx="4616761" cy="3244328"/>
+            <wp:effectExtent l="152400" t="152400" r="355600" b="356235"/>
+            <wp:docPr id="14" name="Imagen 14"/>
+            <wp:cNvGraphicFramePr>
+              <a:graphicFrameLocks xmlns:a="http://schemas.openxmlformats.org/drawingml/2006/main" noChangeAspect="1"/>
+            </wp:cNvGraphicFramePr>
+            <a:graphic xmlns:a="http://schemas.openxmlformats.org/drawingml/2006/main">
+              <a:graphicData uri="http://schemas.openxmlformats.org/drawingml/2006/picture">
+                <pic:pic xmlns:pic="http://schemas.openxmlformats.org/drawingml/2006/picture">
+                  <pic:nvPicPr>
+                    <pic:cNvPr id="1" name=""/>
+                    <pic:cNvPicPr/>
+                  </pic:nvPicPr>
+                  <pic:blipFill>
+                    <a:blip r:embed="rId22"/>
+                    <a:stretch>
+                      <a:fillRect/>
+                    </a:stretch>
+                  </pic:blipFill>
+                  <pic:spPr>
+                    <a:xfrm>
+                      <a:off x="0" y="0"/>
+                      <a:ext cx="4663004" cy="3276824"/>
+                    </a:xfrm>
+                    <a:prstGeom prst="rect">
+                      <a:avLst/>
+                    </a:prstGeom>
+                    <a:ln>
+                      <a:noFill/>
+                    </a:ln>
+                    <a:effectLst>
+                      <a:outerShdw blurRad="292100" dist="139700" dir="2700000" algn="tl" rotWithShape="0">
+                        <a:srgbClr val="333333">
+                          <a:alpha val="65000"/>
+                        </a:srgbClr>
+                      </a:outerShdw>
+                    </a:effectLst>
+                  </pic:spPr>
+                </pic:pic>
+              </a:graphicData>
+            </a:graphic>
+          </wp:inline>
+        </w:drawing>
+      </w:r>
+    </w:p>
+    <w:p>
+      <w:pPr>
+        <w:pStyle w:val="Prrafodelista"/>
+        <w:numPr>
+          <w:ilvl w:val="0"/>
+          <w:numId w:val="7"/>
+        </w:numPr>
+        <w:jc w:val="both"/>
+      </w:pPr>
+      <w:r>
+        <w:t xml:space="preserve">Las funciones </w:t>
+      </w:r>
+      <w:proofErr w:type="gramStart"/>
+      <w:r>
+        <w:t>empleados(</w:t>
+      </w:r>
+      <w:proofErr w:type="gramEnd"/>
+      <w:r>
+        <w:t xml:space="preserve">) y </w:t>
+      </w:r>
+      <w:proofErr w:type="spellStart"/>
+      <w:r>
+        <w:t>projects</w:t>
+      </w:r>
+      <w:proofErr w:type="spellEnd"/>
+      <w:r>
+        <w:t xml:space="preserve">() devuelven los </w:t>
+      </w:r>
+      <w:r>
+        <w:t>empleados y los proyectos de una empresa.</w:t>
+      </w:r>
+    </w:p>
+    <w:p>
+      <w:pPr>
+        <w:pStyle w:val="Prrafodelista"/>
+        <w:numPr>
+          <w:ilvl w:val="0"/>
+          <w:numId w:val="7"/>
+        </w:numPr>
+        <w:jc w:val="both"/>
+      </w:pPr>
+      <w:r>
+        <w:t xml:space="preserve">La función </w:t>
+      </w:r>
+      <w:r>
+        <w:t>estática</w:t>
+      </w:r>
+      <w:r>
+        <w:t xml:space="preserve"> </w:t>
+      </w:r>
+      <w:proofErr w:type="spellStart"/>
+      <w:proofErr w:type="gramStart"/>
+      <w:r>
+        <w:t>getEmpleados</w:t>
+      </w:r>
+      <w:proofErr w:type="spellEnd"/>
+      <w:r>
+        <w:t>(</w:t>
+      </w:r>
+      <w:proofErr w:type="gramEnd"/>
+      <w:r>
+        <w:t xml:space="preserve">) devuelve los empleados de la empresa pasada como parámetro usando </w:t>
+      </w:r>
+      <w:proofErr w:type="spellStart"/>
+      <w:r>
+        <w:rPr>
+          <w:i/>
+        </w:rPr>
+        <w:t>company_id</w:t>
+      </w:r>
+      <w:proofErr w:type="spellEnd"/>
+      <w:r>
+        <w:t>.</w:t>
+      </w:r>
+    </w:p>
+    <w:p>
+      <w:pPr>
+        <w:pStyle w:val="Prrafodelista"/>
+        <w:jc w:val="both"/>
+      </w:pPr>
+      <w:r>
+        <w:rPr>
+          <w:noProof/>
+        </w:rPr>
+        <w:drawing>
+          <wp:inline distT="0" distB="0" distL="0" distR="0" wp14:anchorId="1DEB58F1" wp14:editId="24755657">
+            <wp:extent cx="4616450" cy="2391655"/>
+            <wp:effectExtent l="152400" t="152400" r="355600" b="370840"/>
+            <wp:docPr id="15" name="Imagen 15"/>
+            <wp:cNvGraphicFramePr>
+              <a:graphicFrameLocks xmlns:a="http://schemas.openxmlformats.org/drawingml/2006/main" noChangeAspect="1"/>
+            </wp:cNvGraphicFramePr>
+            <a:graphic xmlns:a="http://schemas.openxmlformats.org/drawingml/2006/main">
+              <a:graphicData uri="http://schemas.openxmlformats.org/drawingml/2006/picture">
+                <pic:pic xmlns:pic="http://schemas.openxmlformats.org/drawingml/2006/picture">
+                  <pic:nvPicPr>
+                    <pic:cNvPr id="1" name=""/>
+                    <pic:cNvPicPr/>
+                  </pic:nvPicPr>
+                  <pic:blipFill>
+                    <a:blip r:embed="rId23"/>
+                    <a:stretch>
+                      <a:fillRect/>
+                    </a:stretch>
+                  </pic:blipFill>
+                  <pic:spPr>
+                    <a:xfrm>
+                      <a:off x="0" y="0"/>
+                      <a:ext cx="4621421" cy="2394230"/>
+                    </a:xfrm>
+                    <a:prstGeom prst="rect">
+                      <a:avLst/>
+                    </a:prstGeom>
+                    <a:ln>
+                      <a:noFill/>
+                    </a:ln>
+                    <a:effectLst>
+                      <a:outerShdw blurRad="292100" dist="139700" dir="2700000" algn="tl" rotWithShape="0">
+                        <a:srgbClr val="333333">
+                          <a:alpha val="65000"/>
+                        </a:srgbClr>
+                      </a:outerShdw>
+                    </a:effectLst>
+                  </pic:spPr>
+                </pic:pic>
+              </a:graphicData>
+            </a:graphic>
+          </wp:inline>
+        </w:drawing>
+      </w:r>
+    </w:p>
+    <w:p>
+      <w:pPr>
+        <w:pStyle w:val="Prrafodelista"/>
+        <w:jc w:val="both"/>
+      </w:pPr>
+    </w:p>
+    <w:p>
+      <w:pPr>
+        <w:pStyle w:val="Prrafodelista"/>
+        <w:jc w:val="both"/>
+      </w:pPr>
+      <w:r>
+        <w:t xml:space="preserve">Esta es la migración de </w:t>
+      </w:r>
+      <w:proofErr w:type="spellStart"/>
+      <w:r>
+        <w:t>companies</w:t>
+      </w:r>
+      <w:proofErr w:type="spellEnd"/>
+      <w:r>
+        <w:t>, junto a la creación de una fila por defecto.</w:t>
+      </w:r>
+    </w:p>
+    <w:p>
+      <w:pPr>
+        <w:pStyle w:val="Prrafodelista"/>
+        <w:jc w:val="both"/>
+      </w:pPr>
+    </w:p>
+    <w:p>
+      <w:pPr>
+        <w:pStyle w:val="Prrafodelista"/>
+        <w:numPr>
+          <w:ilvl w:val="0"/>
+          <w:numId w:val="10"/>
+        </w:numPr>
+        <w:jc w:val="both"/>
+      </w:pPr>
+      <w:r>
+        <w:lastRenderedPageBreak/>
+        <w:t>Project:</w:t>
+      </w:r>
+      <w:r>
+        <w:rPr>
+          <w:noProof/>
+        </w:rPr>
+        <w:t xml:space="preserve"> </w:t>
+      </w:r>
+      <w:r>
+        <w:rPr>
+          <w:noProof/>
+        </w:rPr>
+        <w:drawing>
+          <wp:inline distT="0" distB="0" distL="0" distR="0" wp14:anchorId="32BF7C37" wp14:editId="1B04B4A3">
+            <wp:extent cx="4489607" cy="1656678"/>
+            <wp:effectExtent l="152400" t="152400" r="368300" b="363220"/>
+            <wp:docPr id="16" name="Imagen 16"/>
+            <wp:cNvGraphicFramePr>
+              <a:graphicFrameLocks xmlns:a="http://schemas.openxmlformats.org/drawingml/2006/main" noChangeAspect="1"/>
+            </wp:cNvGraphicFramePr>
+            <a:graphic xmlns:a="http://schemas.openxmlformats.org/drawingml/2006/main">
+              <a:graphicData uri="http://schemas.openxmlformats.org/drawingml/2006/picture">
+                <pic:pic xmlns:pic="http://schemas.openxmlformats.org/drawingml/2006/picture">
+                  <pic:nvPicPr>
+                    <pic:cNvPr id="1" name=""/>
+                    <pic:cNvPicPr/>
+                  </pic:nvPicPr>
+                  <pic:blipFill>
+                    <a:blip r:embed="rId24"/>
+                    <a:stretch>
+                      <a:fillRect/>
+                    </a:stretch>
+                  </pic:blipFill>
+                  <pic:spPr>
+                    <a:xfrm>
+                      <a:off x="0" y="0"/>
+                      <a:ext cx="4508280" cy="1663568"/>
+                    </a:xfrm>
+                    <a:prstGeom prst="rect">
+                      <a:avLst/>
+                    </a:prstGeom>
+                    <a:ln>
+                      <a:noFill/>
+                    </a:ln>
+                    <a:effectLst>
+                      <a:outerShdw blurRad="292100" dist="139700" dir="2700000" algn="tl" rotWithShape="0">
+                        <a:srgbClr val="333333">
+                          <a:alpha val="65000"/>
+                        </a:srgbClr>
+                      </a:outerShdw>
+                    </a:effectLst>
+                  </pic:spPr>
+                </pic:pic>
+              </a:graphicData>
+            </a:graphic>
+          </wp:inline>
+        </w:drawing>
+      </w:r>
+    </w:p>
+    <w:p>
+      <w:pPr>
+        <w:pStyle w:val="Prrafodelista"/>
+        <w:numPr>
+          <w:ilvl w:val="0"/>
+          <w:numId w:val="7"/>
+        </w:numPr>
+        <w:jc w:val="both"/>
+      </w:pPr>
+      <w:r>
+        <w:t xml:space="preserve">La función </w:t>
+      </w:r>
+      <w:proofErr w:type="spellStart"/>
+      <w:r>
+        <w:t>company</w:t>
+      </w:r>
+      <w:proofErr w:type="spellEnd"/>
+      <w:r>
+        <w:t>() devuelve la compañía a la que pertenece la empresa</w:t>
+      </w:r>
+      <w:bookmarkStart w:id="19" w:name="_GoBack"/>
+      <w:bookmarkEnd w:id="19"/>
+    </w:p>
+    <w:p>
+      <w:pPr>
+        <w:pStyle w:val="Prrafodelista"/>
+        <w:jc w:val="both"/>
+      </w:pPr>
+      <w:r>
+        <w:rPr>
+          <w:noProof/>
+        </w:rPr>
+        <w:drawing>
+          <wp:inline distT="0" distB="0" distL="0" distR="0" wp14:anchorId="0D949184" wp14:editId="7201496C">
+            <wp:extent cx="4442908" cy="989519"/>
+            <wp:effectExtent l="152400" t="152400" r="358140" b="363220"/>
+            <wp:docPr id="17" name="Imagen 17"/>
+            <wp:cNvGraphicFramePr>
+              <a:graphicFrameLocks xmlns:a="http://schemas.openxmlformats.org/drawingml/2006/main" noChangeAspect="1"/>
+            </wp:cNvGraphicFramePr>
+            <a:graphic xmlns:a="http://schemas.openxmlformats.org/drawingml/2006/main">
+              <a:graphicData uri="http://schemas.openxmlformats.org/drawingml/2006/picture">
+                <pic:pic xmlns:pic="http://schemas.openxmlformats.org/drawingml/2006/picture">
+                  <pic:nvPicPr>
+                    <pic:cNvPr id="1" name=""/>
+                    <pic:cNvPicPr/>
+                  </pic:nvPicPr>
+                  <pic:blipFill>
+                    <a:blip r:embed="rId25"/>
+                    <a:stretch>
+                      <a:fillRect/>
+                    </a:stretch>
+                  </pic:blipFill>
+                  <pic:spPr>
+                    <a:xfrm>
+                      <a:off x="0" y="0"/>
+                      <a:ext cx="4510104" cy="1004485"/>
+                    </a:xfrm>
+                    <a:prstGeom prst="rect">
+                      <a:avLst/>
+                    </a:prstGeom>
+                    <a:ln>
+                      <a:noFill/>
+                    </a:ln>
+                    <a:effectLst>
+                      <a:outerShdw blurRad="292100" dist="139700" dir="2700000" algn="tl" rotWithShape="0">
+                        <a:srgbClr val="333333">
+                          <a:alpha val="65000"/>
+                        </a:srgbClr>
+                      </a:outerShdw>
+                    </a:effectLst>
+                  </pic:spPr>
+                </pic:pic>
+              </a:graphicData>
+            </a:graphic>
+          </wp:inline>
+        </w:drawing>
+      </w:r>
+    </w:p>
+    <w:p>
+      <w:pPr>
+        <w:pStyle w:val="Prrafodelista"/>
+        <w:numPr>
+          <w:ilvl w:val="0"/>
+          <w:numId w:val="10"/>
+        </w:numPr>
+        <w:jc w:val="both"/>
+      </w:pPr>
+      <w:proofErr w:type="spellStart"/>
+      <w:r>
+        <w:t>Task</w:t>
+      </w:r>
+      <w:proofErr w:type="spellEnd"/>
+      <w:r>
+        <w:t>:</w:t>
+      </w:r>
+    </w:p>
+    <w:p>
+      <w:pPr>
+        <w:pStyle w:val="Prrafodelista"/>
+        <w:jc w:val="both"/>
+      </w:pPr>
+    </w:p>
+    <w:p>
+      <w:pPr>
+        <w:pStyle w:val="Prrafodelista"/>
+        <w:jc w:val="both"/>
+      </w:pPr>
+      <w:r>
+        <w:rPr>
+          <w:noProof/>
+        </w:rPr>
+        <w:drawing>
+          <wp:inline distT="0" distB="0" distL="0" distR="0" wp14:anchorId="7851AF13" wp14:editId="4F8782D5">
+            <wp:extent cx="4442460" cy="1291887"/>
+            <wp:effectExtent l="152400" t="152400" r="358140" b="365760"/>
+            <wp:docPr id="18" name="Imagen 18"/>
+            <wp:cNvGraphicFramePr>
+              <a:graphicFrameLocks xmlns:a="http://schemas.openxmlformats.org/drawingml/2006/main" noChangeAspect="1"/>
+            </wp:cNvGraphicFramePr>
+            <a:graphic xmlns:a="http://schemas.openxmlformats.org/drawingml/2006/main">
+              <a:graphicData uri="http://schemas.openxmlformats.org/drawingml/2006/picture">
+                <pic:pic xmlns:pic="http://schemas.openxmlformats.org/drawingml/2006/picture">
+                  <pic:nvPicPr>
+                    <pic:cNvPr id="1" name=""/>
+                    <pic:cNvPicPr/>
+                  </pic:nvPicPr>
+                  <pic:blipFill>
+                    <a:blip r:embed="rId26"/>
+                    <a:stretch>
+                      <a:fillRect/>
+                    </a:stretch>
+                  </pic:blipFill>
+                  <pic:spPr>
+                    <a:xfrm>
+                      <a:off x="0" y="0"/>
+                      <a:ext cx="4472339" cy="1300576"/>
+                    </a:xfrm>
+                    <a:prstGeom prst="rect">
+                      <a:avLst/>
+                    </a:prstGeom>
+                    <a:ln>
+                      <a:noFill/>
+                    </a:ln>
+                    <a:effectLst>
+                      <a:outerShdw blurRad="292100" dist="139700" dir="2700000" algn="tl" rotWithShape="0">
+                        <a:srgbClr val="333333">
+                          <a:alpha val="65000"/>
+                        </a:srgbClr>
+                      </a:outerShdw>
+                    </a:effectLst>
+                  </pic:spPr>
+                </pic:pic>
+              </a:graphicData>
+            </a:graphic>
+          </wp:inline>
+        </w:drawing>
+      </w:r>
+    </w:p>
+    <w:p>
+      <w:pPr>
+        <w:pStyle w:val="Prrafodelista"/>
+        <w:jc w:val="both"/>
+      </w:pPr>
+      <w:r>
+        <w:rPr>
+          <w:noProof/>
+        </w:rPr>
+        <w:drawing>
+          <wp:inline distT="0" distB="0" distL="0" distR="0" wp14:anchorId="0026A440" wp14:editId="0B7ED07B">
+            <wp:extent cx="4424929" cy="1320090"/>
+            <wp:effectExtent l="152400" t="152400" r="356870" b="356870"/>
+            <wp:docPr id="19" name="Imagen 19"/>
+            <wp:cNvGraphicFramePr>
+              <a:graphicFrameLocks xmlns:a="http://schemas.openxmlformats.org/drawingml/2006/main" noChangeAspect="1"/>
+            </wp:cNvGraphicFramePr>
+            <a:graphic xmlns:a="http://schemas.openxmlformats.org/drawingml/2006/main">
+              <a:graphicData uri="http://schemas.openxmlformats.org/drawingml/2006/picture">
+                <pic:pic xmlns:pic="http://schemas.openxmlformats.org/drawingml/2006/picture">
+                  <pic:nvPicPr>
+                    <pic:cNvPr id="1" name=""/>
+                    <pic:cNvPicPr/>
+                  </pic:nvPicPr>
+                  <pic:blipFill>
+                    <a:blip r:embed="rId27"/>
+                    <a:stretch>
+                      <a:fillRect/>
+                    </a:stretch>
+                  </pic:blipFill>
+                  <pic:spPr>
+                    <a:xfrm>
+                      <a:off x="0" y="0"/>
+                      <a:ext cx="4449315" cy="1327365"/>
+                    </a:xfrm>
+                    <a:prstGeom prst="rect">
+                      <a:avLst/>
+                    </a:prstGeom>
+                    <a:ln>
+                      <a:noFill/>
+                    </a:ln>
+                    <a:effectLst>
+                      <a:outerShdw blurRad="292100" dist="139700" dir="2700000" algn="tl" rotWithShape="0">
+                        <a:srgbClr val="333333">
+                          <a:alpha val="65000"/>
+                        </a:srgbClr>
+                      </a:outerShdw>
+                    </a:effectLst>
+                  </pic:spPr>
+                </pic:pic>
+              </a:graphicData>
+            </a:graphic>
+          </wp:inline>
+        </w:drawing>
+      </w:r>
+    </w:p>
+    <w:p>
+      <w:pPr>
+        <w:pStyle w:val="Prrafodelista"/>
+        <w:jc w:val="both"/>
+      </w:pPr>
+    </w:p>
+    <w:p>
+      <w:pPr>
+        <w:jc w:val="both"/>
+      </w:pPr>
+    </w:p>
+    <w:p>
+      <w:pPr>
+        <w:jc w:val="both"/>
+      </w:pPr>
+    </w:p>
+    <w:p>
+      <w:pPr>
+        <w:jc w:val="both"/>
+      </w:pPr>
+    </w:p>
+    <w:p>
+      <w:pPr>
+        <w:jc w:val="both"/>
+        <w:rPr>
+          <w:u w:val="single"/>
+        </w:rPr>
+      </w:pPr>
+    </w:p>
+    <w:p>
+      <w:pPr>
+        <w:jc w:val="both"/>
+        <w:rPr>
+          <w:u w:val="single"/>
+        </w:rPr>
+      </w:pPr>
+    </w:p>
+    <w:p>
+      <w:pPr>
+        <w:jc w:val="both"/>
+        <w:rPr>
+          <w:u w:val="single"/>
+        </w:rPr>
+      </w:pPr>
+    </w:p>
+    <w:p>
+      <w:pPr>
+        <w:jc w:val="both"/>
+        <w:rPr>
+          <w:u w:val="single"/>
+        </w:rPr>
+      </w:pPr>
+    </w:p>
+    <w:p>
+      <w:pPr>
+        <w:jc w:val="both"/>
+        <w:rPr>
+          <w:u w:val="single"/>
+        </w:rPr>
+      </w:pPr>
+    </w:p>
+    <w:p>
+      <w:pPr>
+        <w:jc w:val="both"/>
+        <w:rPr>
+          <w:u w:val="single"/>
+        </w:rPr>
+      </w:pPr>
+    </w:p>
+    <w:p>
+      <w:pPr>
+        <w:rPr>
+          <w:u w:val="single"/>
+        </w:rPr>
+      </w:pPr>
+      <w:r>
+        <w:rPr>
+          <w:noProof/>
+        </w:rPr>
+        <w:drawing>
+          <wp:anchor distT="0" distB="0" distL="114300" distR="114300" simplePos="0" relativeHeight="251660288" behindDoc="0" locked="0" layoutInCell="1" allowOverlap="1" wp14:anchorId="71F684AA">
+            <wp:simplePos x="0" y="0"/>
+            <wp:positionH relativeFrom="margin">
+              <wp:posOffset>-57150</wp:posOffset>
+            </wp:positionH>
+            <wp:positionV relativeFrom="paragraph">
+              <wp:posOffset>289560</wp:posOffset>
+            </wp:positionV>
+            <wp:extent cx="2416810" cy="2900045"/>
+            <wp:effectExtent l="0" t="0" r="2540" b="0"/>
+            <wp:wrapSquare wrapText="bothSides"/>
+            <wp:docPr id="7" name="Imagen 7"/>
+            <wp:cNvGraphicFramePr>
+              <a:graphicFrameLocks xmlns:a="http://schemas.openxmlformats.org/drawingml/2006/main" noChangeAspect="1"/>
+            </wp:cNvGraphicFramePr>
+            <a:graphic xmlns:a="http://schemas.openxmlformats.org/drawingml/2006/main">
+              <a:graphicData uri="http://schemas.openxmlformats.org/drawingml/2006/picture">
+                <pic:pic xmlns:pic="http://schemas.openxmlformats.org/drawingml/2006/picture">
+                  <pic:nvPicPr>
+                    <pic:cNvPr id="1" name=""/>
+                    <pic:cNvPicPr/>
+                  </pic:nvPicPr>
+                  <pic:blipFill>
+                    <a:blip r:embed="rId28">
+                      <a:extLst>
+                        <a:ext uri="{28A0092B-C50C-407E-A947-70E740481C1C}">
+                          <a14:useLocalDpi xmlns:a14="http://schemas.microsoft.com/office/drawing/2010/main" val="0"/>
+                        </a:ext>
+                      </a:extLst>
+                    </a:blip>
+                    <a:stretch>
+                      <a:fillRect/>
+                    </a:stretch>
+                  </pic:blipFill>
+                  <pic:spPr>
+                    <a:xfrm>
+                      <a:off x="0" y="0"/>
+                      <a:ext cx="2416810" cy="2900045"/>
+                    </a:xfrm>
+                    <a:prstGeom prst="rect">
+                      <a:avLst/>
+                    </a:prstGeom>
+                  </pic:spPr>
+                </pic:pic>
+              </a:graphicData>
+            </a:graphic>
+            <wp14:sizeRelH relativeFrom="margin">
+              <wp14:pctWidth>0</wp14:pctWidth>
+            </wp14:sizeRelH>
+            <wp14:sizeRelV relativeFrom="margin">
+              <wp14:pctHeight>0</wp14:pctHeight>
+            </wp14:sizeRelV>
+          </wp:anchor>
+        </w:drawing>
+      </w:r>
+    </w:p>
+    <w:p>
+      <w:pPr>
+        <w:jc w:val="both"/>
+        <w:rPr>
+          <w:u w:val="single"/>
+        </w:rPr>
+      </w:pPr>
+      <w:r>
+        <w:rPr>
+          <w:u w:val="single"/>
+        </w:rPr>
+        <w:t>¿Qué es un controlador en Laravel?</w:t>
+      </w:r>
+    </w:p>
+    <w:p>
+      <w:pPr>
+        <w:jc w:val="both"/>
+        <w:rPr>
+          <w:i/>
+        </w:rPr>
+      </w:pPr>
+      <w:r>
+        <w:t>Un controlador ayuda a la definición de toda la lógica de gestión de solicitudes</w:t>
+      </w:r>
+      <w:r>
+        <w:t xml:space="preserve">, agrupando toda la lógica en una única clase. Estos controladores se crean con un comando de </w:t>
+      </w:r>
+      <w:proofErr w:type="spellStart"/>
+      <w:r>
+        <w:rPr>
+          <w:i/>
+        </w:rPr>
+        <w:t>artisan</w:t>
+      </w:r>
+      <w:proofErr w:type="spellEnd"/>
+      <w:r>
+        <w:rPr>
+          <w:i/>
+        </w:rPr>
+        <w:t>:</w:t>
+      </w:r>
+    </w:p>
+    <w:p>
+      <w:pPr>
+        <w:jc w:val="center"/>
+        <w:rPr>
+          <w:b/>
+          <w:i/>
+        </w:rPr>
+      </w:pPr>
+      <w:proofErr w:type="spellStart"/>
+      <w:r>
+        <w:rPr>
+          <w:b/>
+          <w:i/>
+        </w:rPr>
+        <w:t>php</w:t>
+      </w:r>
+      <w:proofErr w:type="spellEnd"/>
+      <w:r>
+        <w:rPr>
+          <w:b/>
+          <w:i/>
+        </w:rPr>
+        <w:t xml:space="preserve"> </w:t>
+      </w:r>
+      <w:proofErr w:type="spellStart"/>
+      <w:r>
+        <w:rPr>
+          <w:b/>
+          <w:i/>
+        </w:rPr>
+        <w:t>artisan</w:t>
+      </w:r>
+      <w:proofErr w:type="spellEnd"/>
+      <w:r>
+        <w:rPr>
+          <w:b/>
+          <w:i/>
+        </w:rPr>
+        <w:t xml:space="preserve"> </w:t>
+      </w:r>
+      <w:proofErr w:type="spellStart"/>
+      <w:proofErr w:type="gramStart"/>
+      <w:r>
+        <w:rPr>
+          <w:b/>
+          <w:i/>
+        </w:rPr>
+        <w:t>make:controller</w:t>
+      </w:r>
+      <w:proofErr w:type="spellEnd"/>
+      <w:proofErr w:type="gramEnd"/>
+      <w:r>
+        <w:rPr>
+          <w:b/>
+          <w:i/>
+        </w:rPr>
+        <w:t xml:space="preserve"> </w:t>
+      </w:r>
+      <w:proofErr w:type="spellStart"/>
+      <w:r>
+        <w:rPr>
+          <w:b/>
+          <w:i/>
+        </w:rPr>
+        <w:t>CompanyController</w:t>
+      </w:r>
+      <w:proofErr w:type="spellEnd"/>
+    </w:p>
+    <w:p>
+      <w:pPr>
+        <w:jc w:val="both"/>
+      </w:pPr>
+      <w:r>
+        <w:t xml:space="preserve">Los controladores que se usa en el </w:t>
+      </w:r>
+      <w:r>
+        <w:t>funcionamiento</w:t>
+      </w:r>
+      <w:r>
+        <w:t xml:space="preserve"> son los siguientes:</w:t>
+      </w:r>
+    </w:p>
+    <w:p>
+      <w:pPr>
+        <w:pStyle w:val="Prrafodelista"/>
+        <w:numPr>
+          <w:ilvl w:val="0"/>
+          <w:numId w:val="7"/>
+        </w:numPr>
+        <w:jc w:val="both"/>
+        <w:rPr>
+          <w:i/>
+        </w:rPr>
+      </w:pPr>
+      <w:r>
+        <w:rPr>
+          <w:i/>
+        </w:rPr>
+        <w:t>Api/</w:t>
+      </w:r>
+      <w:proofErr w:type="spellStart"/>
+      <w:r>
+        <w:rPr>
+          <w:i/>
+        </w:rPr>
+        <w:t>ClientController</w:t>
+      </w:r>
+      <w:r>
+        <w:rPr>
+          <w:i/>
+        </w:rPr>
+        <w:t>.php</w:t>
+      </w:r>
+      <w:proofErr w:type="spellEnd"/>
+    </w:p>
+    <w:p>
+      <w:pPr>
+        <w:pStyle w:val="Prrafodelista"/>
+        <w:numPr>
+          <w:ilvl w:val="0"/>
+          <w:numId w:val="7"/>
+        </w:numPr>
+        <w:jc w:val="both"/>
+        <w:rPr>
+          <w:i/>
+        </w:rPr>
+      </w:pPr>
+      <w:r>
+        <w:rPr>
+          <w:i/>
+        </w:rPr>
+        <w:t>Api/</w:t>
+      </w:r>
+      <w:proofErr w:type="spellStart"/>
+      <w:r>
+        <w:rPr>
+          <w:i/>
+        </w:rPr>
+        <w:t>AdminController</w:t>
+      </w:r>
+      <w:r>
+        <w:rPr>
+          <w:i/>
+        </w:rPr>
+        <w:t>.php</w:t>
+      </w:r>
+      <w:proofErr w:type="spellEnd"/>
+    </w:p>
+    <w:p>
+      <w:pPr>
+        <w:pStyle w:val="Prrafodelista"/>
+        <w:numPr>
+          <w:ilvl w:val="0"/>
+          <w:numId w:val="7"/>
+        </w:numPr>
+        <w:jc w:val="both"/>
+        <w:rPr>
+          <w:i/>
+        </w:rPr>
+      </w:pPr>
+      <w:proofErr w:type="spellStart"/>
+      <w:r>
+        <w:rPr>
+          <w:i/>
+        </w:rPr>
+        <w:t>Dashboard</w:t>
+      </w:r>
+      <w:proofErr w:type="spellEnd"/>
+      <w:r>
+        <w:rPr>
+          <w:i/>
+        </w:rPr>
+        <w:t>/</w:t>
+      </w:r>
+      <w:proofErr w:type="spellStart"/>
+      <w:r>
+        <w:rPr>
+          <w:i/>
+        </w:rPr>
+        <w:t>CompanyController</w:t>
+      </w:r>
+      <w:r>
+        <w:rPr>
+          <w:i/>
+        </w:rPr>
+        <w:t>.php</w:t>
+      </w:r>
+      <w:proofErr w:type="spellEnd"/>
+    </w:p>
+    <w:p>
+      <w:pPr>
+        <w:pStyle w:val="Prrafodelista"/>
+        <w:numPr>
+          <w:ilvl w:val="0"/>
+          <w:numId w:val="7"/>
+        </w:numPr>
+        <w:jc w:val="both"/>
+        <w:rPr>
+          <w:i/>
+        </w:rPr>
+      </w:pPr>
+      <w:proofErr w:type="spellStart"/>
+      <w:r>
+        <w:rPr>
+          <w:i/>
+        </w:rPr>
+        <w:t>Dashboard</w:t>
+      </w:r>
+      <w:proofErr w:type="spellEnd"/>
+      <w:r>
+        <w:rPr>
+          <w:i/>
+        </w:rPr>
+        <w:t>/</w:t>
+      </w:r>
+      <w:proofErr w:type="spellStart"/>
+      <w:r>
+        <w:rPr>
+          <w:i/>
+        </w:rPr>
+        <w:t>ProjectControlle</w:t>
+      </w:r>
+      <w:r>
+        <w:rPr>
+          <w:i/>
+        </w:rPr>
+        <w:t>r.php</w:t>
+      </w:r>
+      <w:proofErr w:type="spellEnd"/>
+    </w:p>
+    <w:p>
+      <w:pPr>
+        <w:pStyle w:val="Prrafodelista"/>
+        <w:numPr>
+          <w:ilvl w:val="0"/>
+          <w:numId w:val="7"/>
+        </w:numPr>
+        <w:jc w:val="both"/>
+        <w:rPr>
+          <w:i/>
+        </w:rPr>
+      </w:pPr>
+      <w:proofErr w:type="spellStart"/>
+      <w:r>
+        <w:rPr>
+          <w:i/>
+        </w:rPr>
+        <w:t>Dashboard</w:t>
+      </w:r>
+      <w:proofErr w:type="spellEnd"/>
+      <w:r>
+        <w:rPr>
+          <w:i/>
+        </w:rPr>
+        <w:t>/</w:t>
+      </w:r>
+      <w:proofErr w:type="spellStart"/>
+      <w:r>
+        <w:rPr>
+          <w:i/>
+        </w:rPr>
+        <w:t>TaskController</w:t>
+      </w:r>
+      <w:r>
+        <w:rPr>
+          <w:i/>
+        </w:rPr>
+        <w:t>.php</w:t>
+      </w:r>
+      <w:proofErr w:type="spellEnd"/>
+    </w:p>
+    <w:p>
+      <w:pPr>
+        <w:pStyle w:val="Prrafodelista"/>
+        <w:numPr>
+          <w:ilvl w:val="0"/>
+          <w:numId w:val="7"/>
+        </w:numPr>
+        <w:jc w:val="both"/>
+        <w:rPr>
+          <w:i/>
+        </w:rPr>
+      </w:pPr>
+      <w:proofErr w:type="spellStart"/>
+      <w:r>
+        <w:rPr>
+          <w:i/>
+        </w:rPr>
+        <w:t>EmpleadoController.php</w:t>
+      </w:r>
+      <w:proofErr w:type="spellEnd"/>
+    </w:p>
+    <w:p>
+      <w:pPr>
+        <w:jc w:val="both"/>
+      </w:pPr>
+      <w:r>
+        <w:t xml:space="preserve">Los controladores situados en la carpeta </w:t>
+      </w:r>
+      <w:r>
+        <w:rPr>
+          <w:i/>
+        </w:rPr>
+        <w:t>api/</w:t>
+      </w:r>
+      <w:r>
+        <w:t xml:space="preserve"> son aquellos que se encargan de las peticiones realizadas por las aplicaciones.</w:t>
+      </w:r>
+    </w:p>
+    <w:p>
+      <w:pPr>
+        <w:jc w:val="both"/>
+      </w:pPr>
+    </w:p>
+    <w:p>
+      <w:pPr>
+        <w:jc w:val="both"/>
+        <w:rPr>
+          <w:u w:val="single"/>
+        </w:rPr>
+      </w:pPr>
+    </w:p>
+    <w:p>
+      <w:pPr>
+        <w:jc w:val="both"/>
+        <w:rPr>
+          <w:u w:val="single"/>
+        </w:rPr>
+      </w:pPr>
+    </w:p>
+    <w:p>
+      <w:pPr>
+        <w:pStyle w:val="Prrafodelista"/>
+        <w:ind w:left="1776"/>
+        <w:jc w:val="both"/>
+      </w:pPr>
+    </w:p>
+    <w:p>
+      <w:pPr>
+        <w:pStyle w:val="Prrafodelista"/>
+        <w:ind w:left="1776"/>
+        <w:jc w:val="both"/>
+      </w:pPr>
+    </w:p>
+    <w:p>
+      <w:pPr>
+        <w:pStyle w:val="Prrafodelista"/>
+        <w:ind w:left="1776"/>
+        <w:jc w:val="both"/>
+        <w:rPr>
+          <w:rStyle w:val="nfasisintenso"/>
+        </w:rPr>
+      </w:pPr>
+    </w:p>
+    <w:p>
+      <w:pPr>
+        <w:pStyle w:val="Prrafodelista"/>
+        <w:ind w:left="1776"/>
+        <w:jc w:val="both"/>
+        <w:rPr>
+          <w:rStyle w:val="nfasisintenso"/>
+        </w:rPr>
+      </w:pPr>
+    </w:p>
+    <w:p>
+      <w:pPr>
+        <w:pStyle w:val="Prrafodelista"/>
+        <w:ind w:left="1776"/>
+        <w:jc w:val="both"/>
+        <w:rPr>
+          <w:rStyle w:val="nfasisintenso"/>
+        </w:rPr>
+      </w:pPr>
+    </w:p>
+    <w:p>
+      <w:pPr>
+        <w:pStyle w:val="Prrafodelista"/>
+        <w:ind w:left="1776"/>
+        <w:jc w:val="both"/>
+        <w:rPr>
+          <w:rStyle w:val="nfasisintenso"/>
+        </w:rPr>
+      </w:pPr>
+      <w:r>
+        <w:rPr>
+          <w:rStyle w:val="nfasisintenso"/>
+        </w:rPr>
+        <w:t>Imágenes</w:t>
+      </w:r>
+    </w:p>
+    <w:p>
+      <w:pPr>
+        <w:pStyle w:val="Prrafodelista"/>
+        <w:ind w:left="1776"/>
+        <w:jc w:val="both"/>
+        <w:rPr>
+          <w:rStyle w:val="nfasisintenso"/>
+        </w:rPr>
+      </w:pPr>
+    </w:p>
+    <w:p>
+      <w:pPr>
+        <w:pStyle w:val="Prrafodelista"/>
+        <w:ind w:left="1776"/>
+        <w:jc w:val="both"/>
+        <w:rPr>
+          <w:rStyle w:val="nfasisintenso"/>
+        </w:rPr>
+      </w:pPr>
+    </w:p>
+    <w:p>
+      <w:pPr>
+        <w:pStyle w:val="Prrafodelista"/>
+        <w:ind w:left="1776"/>
+        <w:jc w:val="both"/>
+        <w:rPr>
+          <w:rStyle w:val="nfasisintenso"/>
+        </w:rPr>
+      </w:pPr>
+    </w:p>
+    <w:p>
+      <w:pPr>
+        <w:pStyle w:val="Prrafodelista"/>
+        <w:ind w:left="1776"/>
+        <w:jc w:val="both"/>
+        <w:rPr>
+          <w:rStyle w:val="nfasisintenso"/>
+        </w:rPr>
+      </w:pPr>
+    </w:p>
+    <w:p>
+      <w:pPr>
+        <w:pStyle w:val="Prrafodelista"/>
+        <w:ind w:left="1776"/>
+        <w:jc w:val="both"/>
+      </w:pPr>
+    </w:p>
+    <w:p>
+      <w:pPr>
+        <w:pStyle w:val="Prrafodelista"/>
+        <w:ind w:left="1776"/>
+        <w:jc w:val="both"/>
+        <w:rPr>
+          <w:rStyle w:val="nfasisintenso"/>
+        </w:rPr>
+      </w:pPr>
+    </w:p>
+    <w:p>
+      <w:pPr>
+        <w:pStyle w:val="Prrafodelista"/>
+        <w:ind w:left="1776"/>
+        <w:jc w:val="both"/>
+      </w:pPr>
+    </w:p>
+    <w:p>
+      <w:pPr>
+        <w:rPr>
+          <w:b/>
+          <w:i/>
+          <w:u w:val="single"/>
+        </w:rPr>
+      </w:pPr>
+      <w:r>
+        <w:rPr>
+          <w:b/>
+          <w:i/>
+          <w:u w:val="single"/>
+        </w:rPr>
+        <w:br w:type="page"/>
+      </w:r>
+    </w:p>
+    <w:p>
+      <w:pPr>
+        <w:pStyle w:val="Prrafodelista"/>
+        <w:numPr>
+          <w:ilvl w:val="0"/>
+          <w:numId w:val="7"/>
+        </w:numPr>
+        <w:jc w:val="both"/>
         <w:rPr>
           <w:b/>
           <w:i/>
@@ -4082,7 +5903,7 @@
       <w:r>
         <w:t xml:space="preserve">concretamente en </w:t>
       </w:r>
-      <w:hyperlink r:id="rId17" w:history="1">
+      <w:hyperlink r:id="rId29" w:history="1">
         <w:r>
           <w:rPr>
             <w:rStyle w:val="Hipervnculo"/>
@@ -5042,7 +6863,7 @@
                     <pic:cNvPicPr/>
                   </pic:nvPicPr>
                   <pic:blipFill>
-                    <a:blip r:embed="rId18" cstate="print">
+                    <a:blip r:embed="rId30" cstate="print">
                       <a:extLst>
                         <a:ext uri="{28A0092B-C50C-407E-A947-70E740481C1C}">
                           <a14:useLocalDpi xmlns:a14="http://schemas.microsoft.com/office/drawing/2010/main" val="0"/>
@@ -5252,13 +7073,13 @@
         <w:lastRenderedPageBreak/>
         <w:t xml:space="preserve"> </w:t>
       </w:r>
-      <w:bookmarkStart w:id="19" w:name="_Toc134729094"/>
-      <w:bookmarkStart w:id="20" w:name="_Toc134729319"/>
+      <w:bookmarkStart w:id="20" w:name="_Toc134729094"/>
+      <w:bookmarkStart w:id="21" w:name="_Toc134729319"/>
       <w:r>
         <w:t>FASE DE PRUEBAS</w:t>
       </w:r>
-      <w:bookmarkEnd w:id="19"/>
       <w:bookmarkEnd w:id="20"/>
+      <w:bookmarkEnd w:id="21"/>
     </w:p>
     <w:p>
       <w:pPr>
@@ -5269,13 +7090,13 @@
         </w:numPr>
         <w:jc w:val="both"/>
       </w:pPr>
-      <w:bookmarkStart w:id="21" w:name="_Toc134729095"/>
-      <w:bookmarkStart w:id="22" w:name="_Toc134729320"/>
+      <w:bookmarkStart w:id="22" w:name="_Toc134729095"/>
+      <w:bookmarkStart w:id="23" w:name="_Toc134729320"/>
       <w:r>
         <w:t>DOCUMENTACION DE LA APLICACIÓN</w:t>
       </w:r>
-      <w:bookmarkEnd w:id="21"/>
       <w:bookmarkEnd w:id="22"/>
+      <w:bookmarkEnd w:id="23"/>
     </w:p>
     <w:p>
       <w:pPr>
@@ -5286,11 +7107,11 @@
         </w:numPr>
         <w:jc w:val="both"/>
       </w:pPr>
-      <w:bookmarkStart w:id="23" w:name="_Toc134729321"/>
+      <w:bookmarkStart w:id="24" w:name="_Toc134729321"/>
       <w:r>
         <w:t>INTRODUCCIÓN A LA APLICACIÓN</w:t>
       </w:r>
-      <w:bookmarkEnd w:id="23"/>
+      <w:bookmarkEnd w:id="24"/>
     </w:p>
     <w:p>
       <w:pPr>
@@ -5301,11 +7122,11 @@
         </w:numPr>
         <w:jc w:val="both"/>
       </w:pPr>
-      <w:bookmarkStart w:id="24" w:name="_Toc134729322"/>
+      <w:bookmarkStart w:id="25" w:name="_Toc134729322"/>
       <w:r>
         <w:t>MANUAL DE INSTALACIÓN</w:t>
       </w:r>
-      <w:bookmarkEnd w:id="24"/>
+      <w:bookmarkEnd w:id="25"/>
     </w:p>
     <w:p>
       <w:pPr>
@@ -5313,11 +7134,11 @@
         <w:ind w:firstLine="708"/>
         <w:jc w:val="both"/>
       </w:pPr>
-      <w:bookmarkStart w:id="25" w:name="_Toc134729323"/>
+      <w:bookmarkStart w:id="26" w:name="_Toc134729323"/>
       <w:r>
         <w:t>4.3 MANUAL DE USUARIO</w:t>
       </w:r>
-      <w:bookmarkEnd w:id="25"/>
+      <w:bookmarkEnd w:id="26"/>
     </w:p>
     <w:p>
       <w:pPr>
@@ -5325,11 +7146,11 @@
         <w:ind w:firstLine="708"/>
         <w:jc w:val="both"/>
       </w:pPr>
-      <w:bookmarkStart w:id="26" w:name="_Toc134729324"/>
+      <w:bookmarkStart w:id="27" w:name="_Toc134729324"/>
       <w:r>
         <w:t>4.4 MANUAL DE ADMINSTRACIÓN</w:t>
       </w:r>
-      <w:bookmarkEnd w:id="26"/>
+      <w:bookmarkEnd w:id="27"/>
     </w:p>
     <w:p>
       <w:pPr>
@@ -5340,13 +7161,13 @@
         </w:numPr>
         <w:jc w:val="both"/>
       </w:pPr>
-      <w:bookmarkStart w:id="27" w:name="_Toc134729096"/>
-      <w:bookmarkStart w:id="28" w:name="_Toc134729325"/>
+      <w:bookmarkStart w:id="28" w:name="_Toc134729096"/>
+      <w:bookmarkStart w:id="29" w:name="_Toc134729325"/>
       <w:r>
         <w:t>CONCLUSIONES FINALES</w:t>
       </w:r>
-      <w:bookmarkEnd w:id="27"/>
       <w:bookmarkEnd w:id="28"/>
+      <w:bookmarkEnd w:id="29"/>
     </w:p>
     <w:p>
       <w:pPr>
@@ -5357,13 +7178,13 @@
         </w:numPr>
         <w:jc w:val="both"/>
       </w:pPr>
-      <w:bookmarkStart w:id="29" w:name="_Toc134729097"/>
-      <w:bookmarkStart w:id="30" w:name="_Toc134729326"/>
+      <w:bookmarkStart w:id="30" w:name="_Toc134729097"/>
+      <w:bookmarkStart w:id="31" w:name="_Toc134729326"/>
       <w:r>
         <w:t>BIBLIOGRAFIA</w:t>
       </w:r>
-      <w:bookmarkEnd w:id="29"/>
       <w:bookmarkEnd w:id="30"/>
+      <w:bookmarkEnd w:id="31"/>
     </w:p>
     <w:p>
       <w:pPr>
@@ -5381,7 +7202,7 @@
           <w:sz w:val="16"/>
         </w:rPr>
       </w:pPr>
-      <w:hyperlink r:id="rId19" w:history="1">
+      <w:hyperlink r:id="rId31" w:history="1">
         <w:r>
           <w:rPr>
             <w:rStyle w:val="Hipervnculo"/>
@@ -5389,8 +7210,6 @@
           </w:rPr>
           <w:t>https://trello.com/b/L432pNQ</w:t>
         </w:r>
-        <w:bookmarkStart w:id="31" w:name="_GoBack"/>
-        <w:bookmarkEnd w:id="31"/>
         <w:r>
           <w:rPr>
             <w:rStyle w:val="Hipervnculo"/>
@@ -5430,7 +7249,7 @@
           <w:sz w:val="16"/>
         </w:rPr>
       </w:pPr>
-      <w:hyperlink r:id="rId20" w:history="1">
+      <w:hyperlink r:id="rId32" w:history="1">
         <w:r>
           <w:rPr>
             <w:rStyle w:val="Hipervnculo"/>
@@ -5451,7 +7270,7 @@
           <w:sz w:val="16"/>
         </w:rPr>
       </w:pPr>
-      <w:hyperlink r:id="rId21" w:history="1">
+      <w:hyperlink r:id="rId33" w:history="1">
         <w:r>
           <w:rPr>
             <w:rStyle w:val="Hipervnculo"/>
@@ -5472,7 +7291,7 @@
           <w:sz w:val="16"/>
         </w:rPr>
       </w:pPr>
-      <w:hyperlink r:id="rId22" w:history="1">
+      <w:hyperlink r:id="rId34" w:history="1">
         <w:r>
           <w:rPr>
             <w:rStyle w:val="Hipervnculo"/>
@@ -5493,7 +7312,7 @@
           <w:sz w:val="16"/>
         </w:rPr>
       </w:pPr>
-      <w:hyperlink r:id="rId23" w:history="1">
+      <w:hyperlink r:id="rId35" w:history="1">
         <w:r>
           <w:rPr>
             <w:rStyle w:val="Hipervnculo"/>
@@ -5514,7 +7333,7 @@
           <w:sz w:val="16"/>
         </w:rPr>
       </w:pPr>
-      <w:hyperlink r:id="rId24" w:history="1">
+      <w:hyperlink r:id="rId36" w:history="1">
         <w:r>
           <w:rPr>
             <w:rStyle w:val="Hipervnculo"/>
@@ -5535,7 +7354,7 @@
           <w:sz w:val="16"/>
         </w:rPr>
       </w:pPr>
-      <w:hyperlink r:id="rId25" w:history="1">
+      <w:hyperlink r:id="rId37" w:history="1">
         <w:r>
           <w:rPr>
             <w:rStyle w:val="Hipervnculo"/>
@@ -5556,7 +7375,7 @@
           <w:sz w:val="16"/>
         </w:rPr>
       </w:pPr>
-      <w:hyperlink r:id="rId26" w:history="1">
+      <w:hyperlink r:id="rId38" w:history="1">
         <w:r>
           <w:rPr>
             <w:rStyle w:val="Hipervnculo"/>
@@ -5577,7 +7396,7 @@
           <w:sz w:val="16"/>
         </w:rPr>
       </w:pPr>
-      <w:hyperlink r:id="rId27" w:history="1">
+      <w:hyperlink r:id="rId39" w:history="1">
         <w:r>
           <w:rPr>
             <w:rStyle w:val="Hipervnculo"/>
@@ -5598,7 +7417,7 @@
           <w:sz w:val="16"/>
         </w:rPr>
       </w:pPr>
-      <w:hyperlink r:id="rId28" w:history="1">
+      <w:hyperlink r:id="rId40" w:history="1">
         <w:r>
           <w:rPr>
             <w:rStyle w:val="Hipervnculo"/>
@@ -5619,7 +7438,7 @@
           <w:sz w:val="16"/>
         </w:rPr>
       </w:pPr>
-      <w:hyperlink r:id="rId29" w:history="1">
+      <w:hyperlink r:id="rId41" w:history="1">
         <w:r>
           <w:rPr>
             <w:rStyle w:val="Hipervnculo"/>
@@ -5640,7 +7459,7 @@
           <w:sz w:val="16"/>
         </w:rPr>
       </w:pPr>
-      <w:hyperlink r:id="rId30" w:history="1">
+      <w:hyperlink r:id="rId42" w:history="1">
         <w:r>
           <w:rPr>
             <w:rStyle w:val="Hipervnculo"/>
@@ -5661,7 +7480,7 @@
           <w:sz w:val="16"/>
         </w:rPr>
       </w:pPr>
-      <w:hyperlink r:id="rId31" w:history="1">
+      <w:hyperlink r:id="rId43" w:history="1">
         <w:r>
           <w:rPr>
             <w:rStyle w:val="Hipervnculo"/>
@@ -5682,7 +7501,7 @@
           <w:sz w:val="16"/>
         </w:rPr>
       </w:pPr>
-      <w:hyperlink r:id="rId32" w:history="1">
+      <w:hyperlink r:id="rId44" w:history="1">
         <w:r>
           <w:rPr>
             <w:rStyle w:val="Hipervnculo"/>
@@ -5703,7 +7522,7 @@
           <w:sz w:val="16"/>
         </w:rPr>
       </w:pPr>
-      <w:hyperlink r:id="rId33" w:history="1">
+      <w:hyperlink r:id="rId45" w:history="1">
         <w:r>
           <w:rPr>
             <w:rStyle w:val="Hipervnculo"/>
@@ -5724,7 +7543,7 @@
           <w:sz w:val="16"/>
         </w:rPr>
       </w:pPr>
-      <w:hyperlink r:id="rId34" w:history="1">
+      <w:hyperlink r:id="rId46" w:history="1">
         <w:r>
           <w:rPr>
             <w:rStyle w:val="Hipervnculo"/>
@@ -5745,7 +7564,7 @@
           <w:sz w:val="16"/>
         </w:rPr>
       </w:pPr>
-      <w:hyperlink r:id="rId35" w:history="1">
+      <w:hyperlink r:id="rId47" w:history="1">
         <w:r>
           <w:rPr>
             <w:rStyle w:val="Hipervnculo"/>
@@ -5766,7 +7585,7 @@
           <w:sz w:val="16"/>
         </w:rPr>
       </w:pPr>
-      <w:hyperlink r:id="rId36" w:history="1">
+      <w:hyperlink r:id="rId48" w:history="1">
         <w:r>
           <w:rPr>
             <w:rStyle w:val="Hipervnculo"/>
@@ -5787,7 +7606,7 @@
           <w:sz w:val="16"/>
         </w:rPr>
       </w:pPr>
-      <w:hyperlink r:id="rId37" w:history="1">
+      <w:hyperlink r:id="rId49" w:history="1">
         <w:r>
           <w:rPr>
             <w:rStyle w:val="Hipervnculo"/>
@@ -5808,7 +7627,7 @@
           <w:sz w:val="16"/>
         </w:rPr>
       </w:pPr>
-      <w:hyperlink r:id="rId38" w:history="1">
+      <w:hyperlink r:id="rId50" w:history="1">
         <w:r>
           <w:rPr>
             <w:rStyle w:val="Hipervnculo"/>
@@ -5829,7 +7648,7 @@
           <w:sz w:val="16"/>
         </w:rPr>
       </w:pPr>
-      <w:hyperlink r:id="rId39" w:history="1">
+      <w:hyperlink r:id="rId51" w:history="1">
         <w:r>
           <w:rPr>
             <w:rStyle w:val="Hipervnculo"/>
@@ -5850,7 +7669,7 @@
           <w:sz w:val="16"/>
         </w:rPr>
       </w:pPr>
-      <w:hyperlink r:id="rId40" w:history="1">
+      <w:hyperlink r:id="rId52" w:history="1">
         <w:r>
           <w:rPr>
             <w:rStyle w:val="Hipervnculo"/>
@@ -5871,7 +7690,7 @@
           <w:sz w:val="16"/>
         </w:rPr>
       </w:pPr>
-      <w:hyperlink r:id="rId41" w:anchor="search-tecnologia&amp;position-1&amp;results-9&amp;rs=search" w:history="1">
+      <w:hyperlink r:id="rId53" w:anchor="search-tecnologia&amp;position-1&amp;results-9&amp;rs=search" w:history="1">
         <w:r>
           <w:rPr>
             <w:rStyle w:val="Hipervnculo"/>
@@ -5892,7 +7711,7 @@
           <w:sz w:val="16"/>
         </w:rPr>
       </w:pPr>
-      <w:hyperlink r:id="rId42" w:history="1">
+      <w:hyperlink r:id="rId54" w:history="1">
         <w:r>
           <w:rPr>
             <w:rStyle w:val="Hipervnculo"/>
@@ -5913,7 +7732,7 @@
           <w:sz w:val="16"/>
         </w:rPr>
       </w:pPr>
-      <w:hyperlink r:id="rId43" w:history="1">
+      <w:hyperlink r:id="rId55" w:history="1">
         <w:r>
           <w:rPr>
             <w:rStyle w:val="Hipervnculo"/>
@@ -5934,7 +7753,7 @@
           <w:sz w:val="16"/>
         </w:rPr>
       </w:pPr>
-      <w:hyperlink r:id="rId44" w:history="1">
+      <w:hyperlink r:id="rId56" w:history="1">
         <w:r>
           <w:rPr>
             <w:rStyle w:val="Hipervnculo"/>
@@ -5955,7 +7774,7 @@
           <w:sz w:val="16"/>
         </w:rPr>
       </w:pPr>
-      <w:hyperlink r:id="rId45" w:history="1">
+      <w:hyperlink r:id="rId57" w:history="1">
         <w:r>
           <w:rPr>
             <w:rStyle w:val="Hipervnculo"/>
@@ -5976,7 +7795,7 @@
           <w:sz w:val="16"/>
         </w:rPr>
       </w:pPr>
-      <w:hyperlink r:id="rId46" w:history="1">
+      <w:hyperlink r:id="rId58" w:history="1">
         <w:r>
           <w:rPr>
             <w:rStyle w:val="Hipervnculo"/>
@@ -5997,7 +7816,7 @@
           <w:sz w:val="16"/>
         </w:rPr>
       </w:pPr>
-      <w:hyperlink r:id="rId47" w:history="1">
+      <w:hyperlink r:id="rId59" w:history="1">
         <w:r>
           <w:rPr>
             <w:rStyle w:val="Hipervnculo"/>
@@ -6018,7 +7837,7 @@
           <w:sz w:val="16"/>
         </w:rPr>
       </w:pPr>
-      <w:hyperlink r:id="rId48" w:history="1">
+      <w:hyperlink r:id="rId60" w:history="1">
         <w:r>
           <w:rPr>
             <w:rStyle w:val="Hipervnculo"/>
@@ -6045,7 +7864,7 @@
           <w:sz w:val="16"/>
         </w:rPr>
       </w:pPr>
-      <w:hyperlink r:id="rId49" w:history="1">
+      <w:hyperlink r:id="rId61" w:history="1">
         <w:r>
           <w:rPr>
             <w:rStyle w:val="Hipervnculo"/>
@@ -6072,7 +7891,7 @@
           <w:sz w:val="16"/>
         </w:rPr>
       </w:pPr>
-      <w:hyperlink r:id="rId50" w:history="1">
+      <w:hyperlink r:id="rId62" w:history="1">
         <w:r>
           <w:rPr>
             <w:rStyle w:val="Hipervnculo"/>
@@ -6099,7 +7918,7 @@
           <w:sz w:val="16"/>
         </w:rPr>
       </w:pPr>
-      <w:hyperlink r:id="rId51" w:history="1">
+      <w:hyperlink r:id="rId63" w:history="1">
         <w:r>
           <w:rPr>
             <w:rStyle w:val="Hipervnculo"/>
@@ -6126,7 +7945,7 @@
           <w:sz w:val="16"/>
         </w:rPr>
       </w:pPr>
-      <w:hyperlink r:id="rId52" w:history="1">
+      <w:hyperlink r:id="rId64" w:history="1">
         <w:r>
           <w:rPr>
             <w:rStyle w:val="Hipervnculo"/>
@@ -6153,7 +7972,7 @@
           <w:sz w:val="16"/>
         </w:rPr>
       </w:pPr>
-      <w:hyperlink r:id="rId53" w:history="1">
+      <w:hyperlink r:id="rId65" w:history="1">
         <w:r>
           <w:rPr>
             <w:rStyle w:val="Hipervnculo"/>
@@ -6180,7 +7999,7 @@
           <w:sz w:val="16"/>
         </w:rPr>
       </w:pPr>
-      <w:hyperlink r:id="rId54" w:history="1">
+      <w:hyperlink r:id="rId66" w:history="1">
         <w:r>
           <w:rPr>
             <w:rStyle w:val="Hipervnculo"/>
@@ -6201,7 +8020,7 @@
           <w:sz w:val="16"/>
         </w:rPr>
       </w:pPr>
-      <w:hyperlink r:id="rId55" w:history="1">
+      <w:hyperlink r:id="rId67" w:history="1">
         <w:r>
           <w:rPr>
             <w:rStyle w:val="Hipervnculo"/>
@@ -6217,13 +8036,40 @@
         <w:t xml:space="preserve"> </w:t>
       </w:r>
     </w:p>
+    <w:p>
+      <w:pPr>
+        <w:pStyle w:val="Prrafodelista"/>
+        <w:numPr>
+          <w:ilvl w:val="0"/>
+          <w:numId w:val="9"/>
+        </w:numPr>
+        <w:rPr>
+          <w:sz w:val="16"/>
+        </w:rPr>
+      </w:pPr>
+      <w:hyperlink r:id="rId68" w:history="1">
+        <w:r>
+          <w:rPr>
+            <w:rStyle w:val="Hipervnculo"/>
+            <w:sz w:val="16"/>
+          </w:rPr>
+          <w:t>https://talently.tech/blog/que-es-laravel/</w:t>
+        </w:r>
+      </w:hyperlink>
+      <w:r>
+        <w:rPr>
+          <w:sz w:val="16"/>
+        </w:rPr>
+        <w:t xml:space="preserve"> </w:t>
+      </w:r>
+    </w:p>
     <w:sectPr>
-      <w:headerReference w:type="even" r:id="rId56"/>
-      <w:headerReference w:type="default" r:id="rId57"/>
-      <w:footerReference w:type="even" r:id="rId58"/>
-      <w:footerReference w:type="default" r:id="rId59"/>
-      <w:headerReference w:type="first" r:id="rId60"/>
-      <w:footerReference w:type="first" r:id="rId61"/>
+      <w:headerReference w:type="even" r:id="rId69"/>
+      <w:headerReference w:type="default" r:id="rId70"/>
+      <w:footerReference w:type="even" r:id="rId71"/>
+      <w:footerReference w:type="default" r:id="rId72"/>
+      <w:headerReference w:type="first" r:id="rId73"/>
+      <w:footerReference w:type="first" r:id="rId74"/>
       <w:pgSz w:w="11906" w:h="16838"/>
       <w:pgMar w:top="1417" w:right="1701" w:bottom="1417" w:left="1701" w:header="708" w:footer="708" w:gutter="0"/>
       <w:pgBorders w:offsetFrom="page">
@@ -7066,6 +8912,118 @@
     </w:lvl>
   </w:abstractNum>
   <w:abstractNum w:abstractNumId="5" w15:restartNumberingAfterBreak="0">
+    <w:nsid w:val="66DF373F"/>
+    <w:multiLevelType w:val="hybridMultilevel"/>
+    <w:tmpl w:val="B4BC105E"/>
+    <w:lvl w:ilvl="0" w:tplc="DB747A84">
+      <w:numFmt w:val="bullet"/>
+      <w:lvlText w:val=""/>
+      <w:lvlJc w:val="left"/>
+      <w:pPr>
+        <w:ind w:left="720" w:hanging="360"/>
+      </w:pPr>
+      <w:rPr>
+        <w:rFonts w:ascii="Symbol" w:eastAsiaTheme="minorHAnsi" w:hAnsi="Symbol" w:cstheme="minorBidi" w:hint="default"/>
+      </w:rPr>
+    </w:lvl>
+    <w:lvl w:ilvl="1" w:tplc="0C0A0003">
+      <w:start w:val="1"/>
+      <w:numFmt w:val="bullet"/>
+      <w:lvlText w:val="o"/>
+      <w:lvlJc w:val="left"/>
+      <w:pPr>
+        <w:ind w:left="1440" w:hanging="360"/>
+      </w:pPr>
+      <w:rPr>
+        <w:rFonts w:ascii="Courier New" w:hAnsi="Courier New" w:cs="Courier New" w:hint="default"/>
+      </w:rPr>
+    </w:lvl>
+    <w:lvl w:ilvl="2" w:tplc="0C0A0005" w:tentative="1">
+      <w:start w:val="1"/>
+      <w:numFmt w:val="bullet"/>
+      <w:lvlText w:val=""/>
+      <w:lvlJc w:val="left"/>
+      <w:pPr>
+        <w:ind w:left="2160" w:hanging="360"/>
+      </w:pPr>
+      <w:rPr>
+        <w:rFonts w:ascii="Wingdings" w:hAnsi="Wingdings" w:hint="default"/>
+      </w:rPr>
+    </w:lvl>
+    <w:lvl w:ilvl="3" w:tplc="0C0A0001" w:tentative="1">
+      <w:start w:val="1"/>
+      <w:numFmt w:val="bullet"/>
+      <w:lvlText w:val=""/>
+      <w:lvlJc w:val="left"/>
+      <w:pPr>
+        <w:ind w:left="2880" w:hanging="360"/>
+      </w:pPr>
+      <w:rPr>
+        <w:rFonts w:ascii="Symbol" w:hAnsi="Symbol" w:hint="default"/>
+      </w:rPr>
+    </w:lvl>
+    <w:lvl w:ilvl="4" w:tplc="0C0A0003" w:tentative="1">
+      <w:start w:val="1"/>
+      <w:numFmt w:val="bullet"/>
+      <w:lvlText w:val="o"/>
+      <w:lvlJc w:val="left"/>
+      <w:pPr>
+        <w:ind w:left="3600" w:hanging="360"/>
+      </w:pPr>
+      <w:rPr>
+        <w:rFonts w:ascii="Courier New" w:hAnsi="Courier New" w:cs="Courier New" w:hint="default"/>
+      </w:rPr>
+    </w:lvl>
+    <w:lvl w:ilvl="5" w:tplc="0C0A0005" w:tentative="1">
+      <w:start w:val="1"/>
+      <w:numFmt w:val="bullet"/>
+      <w:lvlText w:val=""/>
+      <w:lvlJc w:val="left"/>
+      <w:pPr>
+        <w:ind w:left="4320" w:hanging="360"/>
+      </w:pPr>
+      <w:rPr>
+        <w:rFonts w:ascii="Wingdings" w:hAnsi="Wingdings" w:hint="default"/>
+      </w:rPr>
+    </w:lvl>
+    <w:lvl w:ilvl="6" w:tplc="0C0A0001" w:tentative="1">
+      <w:start w:val="1"/>
+      <w:numFmt w:val="bullet"/>
+      <w:lvlText w:val=""/>
+      <w:lvlJc w:val="left"/>
+      <w:pPr>
+        <w:ind w:left="5040" w:hanging="360"/>
+      </w:pPr>
+      <w:rPr>
+        <w:rFonts w:ascii="Symbol" w:hAnsi="Symbol" w:hint="default"/>
+      </w:rPr>
+    </w:lvl>
+    <w:lvl w:ilvl="7" w:tplc="0C0A0003" w:tentative="1">
+      <w:start w:val="1"/>
+      <w:numFmt w:val="bullet"/>
+      <w:lvlText w:val="o"/>
+      <w:lvlJc w:val="left"/>
+      <w:pPr>
+        <w:ind w:left="5760" w:hanging="360"/>
+      </w:pPr>
+      <w:rPr>
+        <w:rFonts w:ascii="Courier New" w:hAnsi="Courier New" w:cs="Courier New" w:hint="default"/>
+      </w:rPr>
+    </w:lvl>
+    <w:lvl w:ilvl="8" w:tplc="0C0A0005" w:tentative="1">
+      <w:start w:val="1"/>
+      <w:numFmt w:val="bullet"/>
+      <w:lvlText w:val=""/>
+      <w:lvlJc w:val="left"/>
+      <w:pPr>
+        <w:ind w:left="6480" w:hanging="360"/>
+      </w:pPr>
+      <w:rPr>
+        <w:rFonts w:ascii="Wingdings" w:hAnsi="Wingdings" w:hint="default"/>
+      </w:rPr>
+    </w:lvl>
+  </w:abstractNum>
+  <w:abstractNum w:abstractNumId="6" w15:restartNumberingAfterBreak="0">
     <w:nsid w:val="736B1C9B"/>
     <w:multiLevelType w:val="hybridMultilevel"/>
     <w:tmpl w:val="1C86CA94"/>
@@ -7154,7 +9112,7 @@
       </w:pPr>
     </w:lvl>
   </w:abstractNum>
-  <w:abstractNum w:abstractNumId="6" w15:restartNumberingAfterBreak="0">
+  <w:abstractNum w:abstractNumId="7" w15:restartNumberingAfterBreak="0">
     <w:nsid w:val="771069CC"/>
     <w:multiLevelType w:val="multilevel"/>
     <w:tmpl w:val="FC363C18"/>
@@ -7267,7 +9225,7 @@
       </w:rPr>
     </w:lvl>
   </w:abstractNum>
-  <w:abstractNum w:abstractNumId="7" w15:restartNumberingAfterBreak="0">
+  <w:abstractNum w:abstractNumId="8" w15:restartNumberingAfterBreak="0">
     <w:nsid w:val="7E556588"/>
     <w:multiLevelType w:val="hybridMultilevel"/>
     <w:tmpl w:val="D916D620"/>
@@ -7380,7 +9338,7 @@
       </w:rPr>
     </w:lvl>
   </w:abstractNum>
-  <w:abstractNum w:abstractNumId="8" w15:restartNumberingAfterBreak="0">
+  <w:abstractNum w:abstractNumId="9" w15:restartNumberingAfterBreak="0">
     <w:nsid w:val="7FD606EA"/>
     <w:multiLevelType w:val="hybridMultilevel"/>
     <w:tmpl w:val="0EAE6D9A"/>
@@ -7476,25 +9434,28 @@
     <w:abstractNumId w:val="0"/>
   </w:num>
   <w:num w:numId="3">
-    <w:abstractNumId w:val="8"/>
+    <w:abstractNumId w:val="9"/>
   </w:num>
   <w:num w:numId="4">
-    <w:abstractNumId w:val="5"/>
+    <w:abstractNumId w:val="6"/>
   </w:num>
   <w:num w:numId="5">
     <w:abstractNumId w:val="3"/>
   </w:num>
   <w:num w:numId="6">
-    <w:abstractNumId w:val="7"/>
+    <w:abstractNumId w:val="8"/>
   </w:num>
   <w:num w:numId="7">
     <w:abstractNumId w:val="1"/>
   </w:num>
   <w:num w:numId="8">
-    <w:abstractNumId w:val="6"/>
+    <w:abstractNumId w:val="7"/>
   </w:num>
   <w:num w:numId="9">
     <w:abstractNumId w:val="2"/>
+  </w:num>
+  <w:num w:numId="10">
+    <w:abstractNumId w:val="5"/>
   </w:num>
 </w:numbering>
 </file>
@@ -9268,7 +11229,7 @@
 </file>
 
 <file path=customXml/itemProps1.xml><?xml version="1.0" encoding="utf-8"?>
-<ds:datastoreItem xmlns:ds="http://schemas.openxmlformats.org/officeDocument/2006/customXml" ds:itemID="{3FECFE4E-E22A-4070-A7D3-328EA4612FDE}">
+<ds:datastoreItem xmlns:ds="http://schemas.openxmlformats.org/officeDocument/2006/customXml" ds:itemID="{F7CC608A-5EB0-4348-A02F-FB67079257AF}">
   <ds:schemaRefs>
     <ds:schemaRef ds:uri="http://schemas.openxmlformats.org/officeDocument/2006/bibliography"/>
   </ds:schemaRefs>

</xml_diff>